<commit_message>
DS/design and texts adapted
</commit_message>
<xml_diff>
--- a/Bedienungsanleitung Mr.docx
+++ b/Bedienungsanleitung Mr.docx
@@ -20,7 +20,25 @@
           <w:sz w:val="36"/>
           <w:szCs w:val="40"/>
         </w:rPr>
-        <w:t>Bedienungsanleitung Mr. Run</w:t>
+        <w:t>Bedienungsanleitung M</w:t>
+      </w:r>
+      <w:r>
+        <w:rPr>
+          <w:b/>
+          <w:bCs/>
+          <w:sz w:val="36"/>
+          <w:szCs w:val="40"/>
+        </w:rPr>
+        <w:t>R</w:t>
+      </w:r>
+      <w:r>
+        <w:rPr>
+          <w:b/>
+          <w:bCs/>
+          <w:sz w:val="36"/>
+          <w:szCs w:val="40"/>
+        </w:rPr>
+        <w:t xml:space="preserve"> Run</w:t>
       </w:r>
     </w:p>
     <w:p>
@@ -248,6 +266,7 @@
       </w:pPr>
       <w:r>
         <w:rPr>
+          <w:noProof/>
           <w:sz w:val="24"/>
           <w:szCs w:val="28"/>
         </w:rPr>
@@ -508,6 +527,7 @@
       </w:pPr>
       <w:r>
         <w:rPr>
+          <w:noProof/>
           <w:sz w:val="24"/>
           <w:szCs w:val="28"/>
         </w:rPr>
@@ -763,7 +783,27 @@
           <w:sz w:val="24"/>
           <w:szCs w:val="28"/>
         </w:rPr>
-        <w:t>(Erforderliches Passwort: 1111)</w:t>
+        <w:t xml:space="preserve">(Erforderliches Passwort: </w:t>
+      </w:r>
+      <w:r>
+        <w:rPr>
+          <w:b/>
+          <w:bCs/>
+          <w:color w:val="000000" w:themeColor="text1"/>
+          <w:sz w:val="24"/>
+          <w:szCs w:val="28"/>
+        </w:rPr>
+        <w:t>4090</w:t>
+      </w:r>
+      <w:r>
+        <w:rPr>
+          <w:b/>
+          <w:bCs/>
+          <w:color w:val="000000" w:themeColor="text1"/>
+          <w:sz w:val="24"/>
+          <w:szCs w:val="28"/>
+        </w:rPr>
+        <w:t>)</w:t>
       </w:r>
     </w:p>
     <w:p>
@@ -815,6 +855,9 @@
         </w:rPr>
       </w:pPr>
       <w:r>
+        <w:rPr>
+          <w:noProof/>
+        </w:rPr>
         <w:drawing>
           <wp:anchor distT="0" distB="0" distL="114300" distR="114300" simplePos="0" relativeHeight="251680256" behindDoc="0" locked="0" layoutInCell="1" allowOverlap="1" wp14:anchorId="63541FE2" wp14:editId="782F9878">
             <wp:simplePos x="0" y="0"/>
@@ -1151,7 +1194,7 @@
     <w:lsdException w:name="Table Web 2" w:semiHidden="1" w:unhideWhenUsed="1"/>
     <w:lsdException w:name="Table Web 3" w:semiHidden="1" w:unhideWhenUsed="1"/>
     <w:lsdException w:name="Balloon Text" w:semiHidden="1" w:unhideWhenUsed="1"/>
-    <w:lsdException w:name="Table Grid" w:semiHidden="1" w:uiPriority="59" w:unhideWhenUsed="1"/>
+    <w:lsdException w:name="Table Grid" w:uiPriority="59"/>
     <w:lsdException w:name="Table Theme" w:semiHidden="1" w:unhideWhenUsed="1"/>
     <w:lsdException w:name="Placeholder Text" w:semiHidden="1"/>
     <w:lsdException w:name="No Spacing" w:uiPriority="1" w:qFormat="1"/>

</xml_diff>

<commit_message>
DS/instruction manual, gitignore and new exe
</commit_message>
<xml_diff>
--- a/Bedienungsanleitung Mr.docx
+++ b/Bedienungsanleitung Mr.docx
@@ -285,18 +285,18 @@
           <w:szCs w:val="28"/>
         </w:rPr>
         <w:drawing>
-          <wp:anchor distT="0" distB="0" distL="114300" distR="114300" simplePos="0" relativeHeight="251648512" behindDoc="0" locked="0" layoutInCell="1" allowOverlap="1" wp14:anchorId="0DDAD757" wp14:editId="5B0311EC">
+          <wp:anchor distT="0" distB="0" distL="114300" distR="114300" simplePos="0" relativeHeight="251690496" behindDoc="0" locked="0" layoutInCell="1" allowOverlap="1" wp14:anchorId="5B6F03F0" wp14:editId="7368FA98">
             <wp:simplePos x="0" y="0"/>
             <wp:positionH relativeFrom="margin">
               <wp:align>left</wp:align>
             </wp:positionH>
             <wp:positionV relativeFrom="paragraph">
-              <wp:posOffset>15875</wp:posOffset>
+              <wp:posOffset>3862</wp:posOffset>
             </wp:positionV>
             <wp:extent cx="2239200" cy="1260000"/>
             <wp:effectExtent l="0" t="0" r="8890" b="0"/>
             <wp:wrapNone/>
-            <wp:docPr id="1" name="Grafik 1"/>
+            <wp:docPr id="9" name="Grafik 9" descr="Ein Bild, das Text, Gras, Himmel, draußen enthält.&#10;&#10;Automatisch generierte Beschreibung"/>
             <wp:cNvGraphicFramePr>
               <a:graphicFrameLocks xmlns:a="http://schemas.openxmlformats.org/drawingml/2006/main" noChangeAspect="1"/>
             </wp:cNvGraphicFramePr>
@@ -304,7 +304,7 @@
               <a:graphicData uri="http://schemas.openxmlformats.org/drawingml/2006/picture">
                 <pic:pic xmlns:pic="http://schemas.openxmlformats.org/drawingml/2006/picture">
                   <pic:nvPicPr>
-                    <pic:cNvPr id="1" name="Grafik 1"/>
+                    <pic:cNvPr id="9" name="Grafik 9" descr="Ein Bild, das Text, Gras, Himmel, draußen enthält.&#10;&#10;Automatisch generierte Beschreibung"/>
                     <pic:cNvPicPr/>
                   </pic:nvPicPr>
                   <pic:blipFill>
@@ -340,224 +340,26 @@
           </wp:anchor>
         </w:drawing>
       </w:r>
-    </w:p>
-    <w:p>
-      <w:pPr>
-        <w:pStyle w:val="Listenabsatz"/>
-        <w:spacing w:after="0" w:line="240" w:lineRule="auto"/>
-        <w:ind w:left="1440"/>
-        <w:rPr>
-          <w:sz w:val="24"/>
-          <w:szCs w:val="28"/>
-        </w:rPr>
-      </w:pPr>
-    </w:p>
-    <w:p>
-      <w:pPr>
-        <w:pStyle w:val="Listenabsatz"/>
-        <w:spacing w:after="0" w:line="240" w:lineRule="auto"/>
-        <w:ind w:left="1440"/>
-        <w:rPr>
-          <w:sz w:val="24"/>
-          <w:szCs w:val="28"/>
-        </w:rPr>
-      </w:pPr>
-    </w:p>
-    <w:p>
-      <w:pPr>
-        <w:pStyle w:val="Listenabsatz"/>
-        <w:spacing w:after="0" w:line="240" w:lineRule="auto"/>
-        <w:ind w:left="1440"/>
-        <w:rPr>
-          <w:sz w:val="24"/>
-          <w:szCs w:val="28"/>
-        </w:rPr>
-      </w:pPr>
-    </w:p>
-    <w:p>
-      <w:pPr>
-        <w:pStyle w:val="Listenabsatz"/>
-        <w:spacing w:after="0" w:line="240" w:lineRule="auto"/>
-        <w:ind w:left="1440"/>
-        <w:rPr>
-          <w:sz w:val="24"/>
-          <w:szCs w:val="28"/>
-        </w:rPr>
-      </w:pPr>
-    </w:p>
-    <w:p>
-      <w:pPr>
-        <w:pStyle w:val="Listenabsatz"/>
-        <w:spacing w:after="0" w:line="240" w:lineRule="auto"/>
-        <w:ind w:left="1440"/>
-        <w:rPr>
-          <w:sz w:val="24"/>
-          <w:szCs w:val="28"/>
-        </w:rPr>
-      </w:pPr>
-    </w:p>
-    <w:p>
-      <w:pPr>
-        <w:pStyle w:val="Listenabsatz"/>
-        <w:spacing w:after="0" w:line="240" w:lineRule="auto"/>
-        <w:ind w:left="1440"/>
-        <w:rPr>
-          <w:sz w:val="24"/>
-          <w:szCs w:val="28"/>
-        </w:rPr>
-      </w:pPr>
-    </w:p>
-    <w:p>
-      <w:pPr>
-        <w:pStyle w:val="Listenabsatz"/>
-        <w:spacing w:after="0" w:line="240" w:lineRule="auto"/>
-        <w:ind w:left="1440"/>
-        <w:rPr>
-          <w:sz w:val="24"/>
-          <w:szCs w:val="28"/>
-        </w:rPr>
-      </w:pPr>
-    </w:p>
-    <w:p>
-      <w:pPr>
-        <w:pStyle w:val="Listenabsatz"/>
-        <w:spacing w:after="0" w:line="240" w:lineRule="auto"/>
-        <w:ind w:left="1440"/>
-        <w:rPr>
-          <w:sz w:val="24"/>
-          <w:szCs w:val="28"/>
-        </w:rPr>
-      </w:pPr>
-    </w:p>
-    <w:p>
-      <w:pPr>
-        <w:pStyle w:val="Listenabsatz"/>
-        <w:spacing w:after="0" w:line="240" w:lineRule="auto"/>
-        <w:ind w:left="1440"/>
-        <w:rPr>
-          <w:sz w:val="24"/>
-          <w:szCs w:val="28"/>
-        </w:rPr>
-      </w:pPr>
-    </w:p>
-    <w:p>
-      <w:pPr>
-        <w:pStyle w:val="Listenabsatz"/>
-        <w:numPr>
-          <w:ilvl w:val="1"/>
-          <w:numId w:val="1"/>
-        </w:numPr>
-        <w:spacing w:after="0" w:line="240" w:lineRule="auto"/>
-        <w:rPr>
-          <w:sz w:val="24"/>
-          <w:szCs w:val="28"/>
-        </w:rPr>
-      </w:pPr>
-      <w:r>
-        <w:rPr>
-          <w:sz w:val="24"/>
-          <w:szCs w:val="28"/>
-        </w:rPr>
-        <w:t>„</w:t>
-      </w:r>
-      <w:r>
-        <w:rPr>
-          <w:b/>
-          <w:bCs/>
-          <w:sz w:val="28"/>
-          <w:szCs w:val="32"/>
-        </w:rPr>
-        <w:t>Figuren</w:t>
-      </w:r>
-      <w:r>
-        <w:rPr>
-          <w:sz w:val="24"/>
-          <w:szCs w:val="28"/>
-        </w:rPr>
-        <w:t>“- Button:</w:t>
-      </w:r>
       <w:r>
         <w:rPr>
           <w:noProof/>
-        </w:rPr>
-        <w:t xml:space="preserve"> </w:t>
-      </w:r>
-    </w:p>
-    <w:p>
-      <w:pPr>
-        <w:pStyle w:val="Listenabsatz"/>
-        <w:spacing w:after="0" w:line="240" w:lineRule="auto"/>
-        <w:ind w:left="785"/>
-        <w:rPr>
-          <w:sz w:val="24"/>
-          <w:szCs w:val="28"/>
-        </w:rPr>
-      </w:pPr>
-      <w:r>
-        <w:rPr>
-          <w:sz w:val="24"/>
-          <w:szCs w:val="28"/>
-        </w:rPr>
-        <w:t xml:space="preserve">Auswahl seiner eigenen Spielfigur und </w:t>
-      </w:r>
-      <w:r>
-        <w:rPr>
-          <w:sz w:val="24"/>
-          <w:szCs w:val="28"/>
-        </w:rPr>
-        <w:t>kurze Erklärung der Spielfigur,</w:t>
-      </w:r>
-      <w:r>
-        <w:rPr>
-          <w:sz w:val="24"/>
-          <w:szCs w:val="28"/>
-        </w:rPr>
-        <w:t xml:space="preserve"> </w:t>
-      </w:r>
-      <w:r>
-        <w:rPr>
-          <w:sz w:val="24"/>
-          <w:szCs w:val="28"/>
-        </w:rPr>
-        <w:t>womit man dieses Spiel spielen will</w:t>
-      </w:r>
-    </w:p>
-    <w:p>
-      <w:pPr>
-        <w:spacing w:after="0" w:line="240" w:lineRule="auto"/>
-        <w:rPr>
-          <w:sz w:val="24"/>
-          <w:szCs w:val="28"/>
-        </w:rPr>
-      </w:pPr>
-    </w:p>
-    <w:p>
-      <w:pPr>
-        <w:spacing w:after="0" w:line="240" w:lineRule="auto"/>
-        <w:rPr>
-          <w:sz w:val="24"/>
-          <w:szCs w:val="28"/>
-        </w:rPr>
-      </w:pPr>
-      <w:r>
-        <w:rPr>
-          <w:noProof/>
-          <w:sz w:val="24"/>
-          <w:szCs w:val="28"/>
+          <w:sz w:val="24"/>
+          <w:szCs w:val="28"/>
+          <w:lang w:val="en-US"/>
         </w:rPr>
         <w:drawing>
-          <wp:anchor distT="0" distB="0" distL="114300" distR="114300" simplePos="0" relativeHeight="251670016" behindDoc="0" locked="0" layoutInCell="1" allowOverlap="1" wp14:anchorId="2491BFAD" wp14:editId="7FD40A8A">
+          <wp:anchor distT="0" distB="0" distL="114300" distR="114300" simplePos="0" relativeHeight="251689472" behindDoc="0" locked="0" layoutInCell="1" allowOverlap="1" wp14:anchorId="7EF371C6" wp14:editId="66702165">
             <wp:simplePos x="0" y="0"/>
-            <wp:positionH relativeFrom="column">
-              <wp:posOffset>1746885</wp:posOffset>
+            <wp:positionH relativeFrom="margin">
+              <wp:align>right</wp:align>
             </wp:positionH>
-            <wp:positionV relativeFrom="paragraph">
-              <wp:posOffset>14992</wp:posOffset>
+            <wp:positionV relativeFrom="page">
+              <wp:posOffset>3132455</wp:posOffset>
             </wp:positionV>
-            <wp:extent cx="2239200" cy="1260000"/>
-            <wp:effectExtent l="0" t="0" r="0" b="0"/>
+            <wp:extent cx="2239010" cy="1259840"/>
+            <wp:effectExtent l="0" t="0" r="8890" b="0"/>
             <wp:wrapNone/>
-            <wp:docPr id="2" name="Grafik 2"/>
+            <wp:docPr id="8" name="Grafik 8"/>
             <wp:cNvGraphicFramePr>
               <a:graphicFrameLocks xmlns:a="http://schemas.openxmlformats.org/drawingml/2006/main" noChangeAspect="1"/>
             </wp:cNvGraphicFramePr>
@@ -565,7 +367,7 @@
               <a:graphicData uri="http://schemas.openxmlformats.org/drawingml/2006/picture">
                 <pic:pic xmlns:pic="http://schemas.openxmlformats.org/drawingml/2006/picture">
                   <pic:nvPicPr>
-                    <pic:cNvPr id="2" name="Grafik 2"/>
+                    <pic:cNvPr id="1" name=""/>
                     <pic:cNvPicPr/>
                   </pic:nvPicPr>
                   <pic:blipFill>
@@ -583,7 +385,7 @@
                   <pic:spPr>
                     <a:xfrm>
                       <a:off x="0" y="0"/>
-                      <a:ext cx="2239200" cy="1260000"/>
+                      <a:ext cx="2239010" cy="1259840"/>
                     </a:xfrm>
                     <a:prstGeom prst="rect">
                       <a:avLst/>
@@ -604,79 +406,191 @@
     </w:p>
     <w:p>
       <w:pPr>
-        <w:spacing w:after="0" w:line="240" w:lineRule="auto"/>
-        <w:rPr>
-          <w:sz w:val="24"/>
-          <w:szCs w:val="28"/>
-        </w:rPr>
-      </w:pPr>
-    </w:p>
-    <w:p>
-      <w:pPr>
-        <w:spacing w:after="0" w:line="240" w:lineRule="auto"/>
-        <w:rPr>
-          <w:sz w:val="24"/>
-          <w:szCs w:val="28"/>
-        </w:rPr>
-      </w:pPr>
-    </w:p>
-    <w:p>
-      <w:pPr>
-        <w:spacing w:after="0" w:line="240" w:lineRule="auto"/>
-        <w:rPr>
-          <w:sz w:val="24"/>
-          <w:szCs w:val="28"/>
-        </w:rPr>
-      </w:pPr>
-    </w:p>
-    <w:p>
-      <w:pPr>
-        <w:spacing w:after="0" w:line="240" w:lineRule="auto"/>
-        <w:rPr>
-          <w:sz w:val="24"/>
-          <w:szCs w:val="28"/>
-        </w:rPr>
-      </w:pPr>
-    </w:p>
-    <w:p>
-      <w:pPr>
-        <w:spacing w:after="0" w:line="240" w:lineRule="auto"/>
-        <w:rPr>
-          <w:sz w:val="24"/>
-          <w:szCs w:val="28"/>
-        </w:rPr>
-      </w:pPr>
-    </w:p>
-    <w:p>
-      <w:pPr>
-        <w:spacing w:after="0" w:line="240" w:lineRule="auto"/>
-        <w:rPr>
-          <w:sz w:val="24"/>
-          <w:szCs w:val="28"/>
-        </w:rPr>
-      </w:pPr>
-    </w:p>
-    <w:p>
-      <w:pPr>
-        <w:spacing w:after="0" w:line="240" w:lineRule="auto"/>
-        <w:rPr>
-          <w:sz w:val="24"/>
-          <w:szCs w:val="28"/>
-        </w:rPr>
-      </w:pPr>
-    </w:p>
-    <w:p>
-      <w:pPr>
-        <w:spacing w:after="0" w:line="240" w:lineRule="auto"/>
-        <w:rPr>
-          <w:sz w:val="24"/>
-          <w:szCs w:val="28"/>
-        </w:rPr>
-      </w:pPr>
-    </w:p>
-    <w:p>
-      <w:pPr>
-        <w:spacing w:after="0" w:line="240" w:lineRule="auto"/>
+        <w:pStyle w:val="Listenabsatz"/>
+        <w:spacing w:after="0" w:line="240" w:lineRule="auto"/>
+        <w:ind w:left="1440"/>
+        <w:rPr>
+          <w:sz w:val="24"/>
+          <w:szCs w:val="28"/>
+        </w:rPr>
+      </w:pPr>
+    </w:p>
+    <w:p>
+      <w:pPr>
+        <w:pStyle w:val="Listenabsatz"/>
+        <w:spacing w:after="0" w:line="240" w:lineRule="auto"/>
+        <w:ind w:left="1440"/>
+        <w:rPr>
+          <w:sz w:val="24"/>
+          <w:szCs w:val="28"/>
+        </w:rPr>
+      </w:pPr>
+      <w:r>
+        <w:rPr>
+          <w:noProof/>
+          <w:sz w:val="24"/>
+          <w:szCs w:val="28"/>
+        </w:rPr>
+        <mc:AlternateContent>
+          <mc:Choice Requires="wps">
+            <w:drawing>
+              <wp:anchor distT="0" distB="0" distL="114300" distR="114300" simplePos="0" relativeHeight="251693568" behindDoc="0" locked="0" layoutInCell="1" allowOverlap="1" wp14:anchorId="756E675B" wp14:editId="6B561AD0">
+                <wp:simplePos x="0" y="0"/>
+                <wp:positionH relativeFrom="margin">
+                  <wp:align>center</wp:align>
+                </wp:positionH>
+                <wp:positionV relativeFrom="paragraph">
+                  <wp:posOffset>25136</wp:posOffset>
+                </wp:positionV>
+                <wp:extent cx="474453" cy="541667"/>
+                <wp:effectExtent l="0" t="19050" r="40005" b="29845"/>
+                <wp:wrapNone/>
+                <wp:docPr id="12" name="Pfeil: nach rechts 12"/>
+                <wp:cNvGraphicFramePr/>
+                <a:graphic xmlns:a="http://schemas.openxmlformats.org/drawingml/2006/main">
+                  <a:graphicData uri="http://schemas.microsoft.com/office/word/2010/wordprocessingShape">
+                    <wps:wsp>
+                      <wps:cNvSpPr/>
+                      <wps:spPr>
+                        <a:xfrm>
+                          <a:off x="0" y="0"/>
+                          <a:ext cx="474453" cy="541667"/>
+                        </a:xfrm>
+                        <a:prstGeom prst="rightArrow">
+                          <a:avLst/>
+                        </a:prstGeom>
+                      </wps:spPr>
+                      <wps:style>
+                        <a:lnRef idx="2">
+                          <a:schemeClr val="accent1">
+                            <a:shade val="50000"/>
+                          </a:schemeClr>
+                        </a:lnRef>
+                        <a:fillRef idx="1">
+                          <a:schemeClr val="accent1"/>
+                        </a:fillRef>
+                        <a:effectRef idx="0">
+                          <a:schemeClr val="accent1"/>
+                        </a:effectRef>
+                        <a:fontRef idx="minor">
+                          <a:schemeClr val="lt1"/>
+                        </a:fontRef>
+                      </wps:style>
+                      <wps:bodyPr rot="0" spcFirstLastPara="0" vertOverflow="overflow" horzOverflow="overflow" vert="horz" wrap="square" lIns="91440" tIns="45720" rIns="91440" bIns="45720" numCol="1" spcCol="0" rtlCol="0" fromWordArt="0" anchor="ctr" anchorCtr="0" forceAA="0" compatLnSpc="1">
+                        <a:prstTxWarp prst="textNoShape">
+                          <a:avLst/>
+                        </a:prstTxWarp>
+                        <a:noAutofit/>
+                      </wps:bodyPr>
+                    </wps:wsp>
+                  </a:graphicData>
+                </a:graphic>
+                <wp14:sizeRelH relativeFrom="margin">
+                  <wp14:pctWidth>0</wp14:pctWidth>
+                </wp14:sizeRelH>
+                <wp14:sizeRelV relativeFrom="margin">
+                  <wp14:pctHeight>0</wp14:pctHeight>
+                </wp14:sizeRelV>
+              </wp:anchor>
+            </w:drawing>
+          </mc:Choice>
+          <mc:Fallback>
+            <w:pict>
+              <v:shapetype w14:anchorId="141AD0E3" id="_x0000_t13" coordsize="21600,21600" o:spt="13" adj="16200,5400" path="m@0,l@0@1,0@1,0@2@0@2@0,21600,21600,10800xe">
+                <v:stroke joinstyle="miter"/>
+                <v:formulas>
+                  <v:f eqn="val #0"/>
+                  <v:f eqn="val #1"/>
+                  <v:f eqn="sum height 0 #1"/>
+                  <v:f eqn="sum 10800 0 #1"/>
+                  <v:f eqn="sum width 0 #0"/>
+                  <v:f eqn="prod @4 @3 10800"/>
+                  <v:f eqn="sum width 0 @5"/>
+                </v:formulas>
+                <v:path o:connecttype="custom" o:connectlocs="@0,0;0,10800;@0,21600;21600,10800" o:connectangles="270,180,90,0" textboxrect="0,@1,@6,@2"/>
+                <v:handles>
+                  <v:h position="#0,#1" xrange="0,21600" yrange="0,10800"/>
+                </v:handles>
+              </v:shapetype>
+              <v:shape id="Pfeil: nach rechts 12" o:spid="_x0000_s1026" type="#_x0000_t13" style="position:absolute;margin-left:0;margin-top:2pt;width:37.35pt;height:42.65pt;z-index:251693568;visibility:visible;mso-wrap-style:square;mso-width-percent:0;mso-height-percent:0;mso-wrap-distance-left:9pt;mso-wrap-distance-top:0;mso-wrap-distance-right:9pt;mso-wrap-distance-bottom:0;mso-position-horizontal:center;mso-position-horizontal-relative:margin;mso-position-vertical:absolute;mso-position-vertical-relative:text;mso-width-percent:0;mso-height-percent:0;mso-width-relative:margin;mso-height-relative:margin;v-text-anchor:middle" o:gfxdata="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" adj="10800" fillcolor="#b2b1a8 [3204]" strokecolor="#5b5a50 [1604]" strokeweight="2pt">
+                <w10:wrap anchorx="margin"/>
+              </v:shape>
+            </w:pict>
+          </mc:Fallback>
+        </mc:AlternateContent>
+      </w:r>
+    </w:p>
+    <w:p>
+      <w:pPr>
+        <w:pStyle w:val="Listenabsatz"/>
+        <w:spacing w:after="0" w:line="240" w:lineRule="auto"/>
+        <w:ind w:left="1440"/>
+        <w:rPr>
+          <w:sz w:val="24"/>
+          <w:szCs w:val="28"/>
+        </w:rPr>
+      </w:pPr>
+    </w:p>
+    <w:p>
+      <w:pPr>
+        <w:pStyle w:val="Listenabsatz"/>
+        <w:spacing w:after="0" w:line="240" w:lineRule="auto"/>
+        <w:ind w:left="1440"/>
+        <w:rPr>
+          <w:sz w:val="24"/>
+          <w:szCs w:val="28"/>
+        </w:rPr>
+      </w:pPr>
+    </w:p>
+    <w:p>
+      <w:pPr>
+        <w:pStyle w:val="Listenabsatz"/>
+        <w:spacing w:after="0" w:line="240" w:lineRule="auto"/>
+        <w:ind w:left="1440"/>
+        <w:rPr>
+          <w:sz w:val="24"/>
+          <w:szCs w:val="28"/>
+        </w:rPr>
+      </w:pPr>
+    </w:p>
+    <w:p>
+      <w:pPr>
+        <w:pStyle w:val="Listenabsatz"/>
+        <w:spacing w:after="0" w:line="240" w:lineRule="auto"/>
+        <w:ind w:left="1440"/>
+        <w:rPr>
+          <w:sz w:val="24"/>
+          <w:szCs w:val="28"/>
+        </w:rPr>
+      </w:pPr>
+    </w:p>
+    <w:p>
+      <w:pPr>
+        <w:pStyle w:val="Listenabsatz"/>
+        <w:spacing w:after="0" w:line="240" w:lineRule="auto"/>
+        <w:ind w:left="1440"/>
+        <w:rPr>
+          <w:sz w:val="24"/>
+          <w:szCs w:val="28"/>
+        </w:rPr>
+      </w:pPr>
+    </w:p>
+    <w:p>
+      <w:pPr>
+        <w:pStyle w:val="Listenabsatz"/>
+        <w:spacing w:after="0" w:line="240" w:lineRule="auto"/>
+        <w:ind w:left="1440"/>
+        <w:rPr>
+          <w:sz w:val="24"/>
+          <w:szCs w:val="28"/>
+        </w:rPr>
+      </w:pPr>
+    </w:p>
+    <w:p>
+      <w:pPr>
+        <w:pStyle w:val="Listenabsatz"/>
+        <w:spacing w:after="0" w:line="240" w:lineRule="auto"/>
+        <w:ind w:left="1440"/>
         <w:rPr>
           <w:sz w:val="24"/>
           <w:szCs w:val="28"/>
@@ -710,38 +624,20 @@
           <w:sz w:val="28"/>
           <w:szCs w:val="32"/>
         </w:rPr>
-        <w:t>Verlassen</w:t>
-      </w:r>
-      <w:r>
-        <w:rPr>
-          <w:sz w:val="24"/>
-          <w:szCs w:val="28"/>
-        </w:rPr>
-        <w:t>“ – Button</w:t>
-      </w:r>
-      <w:r>
-        <w:rPr>
-          <w:sz w:val="24"/>
-          <w:szCs w:val="28"/>
-        </w:rPr>
-        <w:t>:</w:t>
-      </w:r>
-    </w:p>
-    <w:p>
-      <w:pPr>
-        <w:spacing w:after="0" w:line="240" w:lineRule="auto"/>
-        <w:ind w:left="644" w:firstLine="141"/>
-        <w:rPr>
-          <w:sz w:val="24"/>
-          <w:szCs w:val="28"/>
-        </w:rPr>
-      </w:pPr>
-      <w:r>
-        <w:rPr>
-          <w:sz w:val="24"/>
-          <w:szCs w:val="28"/>
-        </w:rPr>
-        <w:t>Anzeige einer Warnung, mit dem man das Startmenü schließen kann</w:t>
+        <w:t>Figuren</w:t>
+      </w:r>
+      <w:r>
+        <w:rPr>
+          <w:sz w:val="24"/>
+          <w:szCs w:val="28"/>
+        </w:rPr>
+        <w:t>“- Button:</w:t>
+      </w:r>
+      <w:r>
+        <w:rPr>
+          <w:noProof/>
+        </w:rPr>
+        <w:t xml:space="preserve"> </w:t>
       </w:r>
     </w:p>
     <w:p>
@@ -750,16 +646,63 @@
         <w:spacing w:after="0" w:line="240" w:lineRule="auto"/>
         <w:ind w:left="785"/>
         <w:rPr>
-          <w:b/>
-          <w:bCs/>
-          <w:color w:val="FF0000"/>
-          <w:sz w:val="24"/>
-          <w:szCs w:val="28"/>
-        </w:rPr>
-      </w:pPr>
-      <w:r>
-        <w:rPr>
-          <w:color w:val="FF0000"/>
+          <w:sz w:val="24"/>
+          <w:szCs w:val="28"/>
+        </w:rPr>
+      </w:pPr>
+      <w:r>
+        <w:rPr>
+          <w:sz w:val="24"/>
+          <w:szCs w:val="28"/>
+        </w:rPr>
+        <w:t xml:space="preserve">Auswahl seiner eigenen Spielfigur und </w:t>
+      </w:r>
+      <w:r>
+        <w:rPr>
+          <w:sz w:val="24"/>
+          <w:szCs w:val="28"/>
+        </w:rPr>
+        <w:t>kurze Erklärung der Spielfigur,</w:t>
+      </w:r>
+      <w:r>
+        <w:rPr>
+          <w:sz w:val="24"/>
+          <w:szCs w:val="28"/>
+        </w:rPr>
+        <w:t xml:space="preserve"> </w:t>
+      </w:r>
+      <w:r>
+        <w:rPr>
+          <w:sz w:val="24"/>
+          <w:szCs w:val="28"/>
+        </w:rPr>
+        <w:t xml:space="preserve">womit </w:t>
+      </w:r>
+      <w:r>
+        <w:rPr>
+          <w:sz w:val="24"/>
+          <w:szCs w:val="28"/>
+        </w:rPr>
+        <w:t xml:space="preserve">  </w:t>
+      </w:r>
+      <w:r>
+        <w:rPr>
+          <w:sz w:val="24"/>
+          <w:szCs w:val="28"/>
+        </w:rPr>
+        <w:t>man dieses Spiel spielen will</w:t>
+      </w:r>
+      <w:r>
+        <w:rPr>
+          <w:sz w:val="24"/>
+          <w:szCs w:val="28"/>
+        </w:rPr>
+        <w:t xml:space="preserve"> </w:t>
+      </w:r>
+      <w:r>
+        <w:rPr>
+          <w:b/>
+          <w:bCs/>
           <w:sz w:val="24"/>
           <w:szCs w:val="28"/>
         </w:rPr>
@@ -769,51 +712,33 @@
         <w:rPr>
           <w:b/>
           <w:bCs/>
-          <w:color w:val="FF0000"/>
-          <w:sz w:val="24"/>
-          <w:szCs w:val="28"/>
-        </w:rPr>
-        <w:t>!!ACHTUNG!!: Nur Admin-Berechtigte und erfordert Passwort)</w:t>
-      </w:r>
-    </w:p>
-    <w:p>
-      <w:pPr>
-        <w:pStyle w:val="Listenabsatz"/>
-        <w:spacing w:after="0" w:line="240" w:lineRule="auto"/>
-        <w:ind w:left="785"/>
-        <w:rPr>
-          <w:b/>
-          <w:bCs/>
-          <w:color w:val="000000" w:themeColor="text1"/>
-          <w:sz w:val="24"/>
-          <w:szCs w:val="28"/>
-        </w:rPr>
-      </w:pPr>
-      <w:r>
-        <w:rPr>
-          <w:b/>
-          <w:bCs/>
-          <w:color w:val="000000" w:themeColor="text1"/>
-          <w:sz w:val="24"/>
-          <w:szCs w:val="28"/>
-        </w:rPr>
-        <w:t xml:space="preserve">(Erforderliches Passwort: </w:t>
-      </w:r>
-      <w:r>
-        <w:rPr>
-          <w:b/>
-          <w:bCs/>
-          <w:color w:val="000000" w:themeColor="text1"/>
-          <w:sz w:val="24"/>
-          <w:szCs w:val="28"/>
-        </w:rPr>
-        <w:t>4090</w:t>
-      </w:r>
-      <w:r>
-        <w:rPr>
-          <w:b/>
-          <w:bCs/>
-          <w:color w:val="000000" w:themeColor="text1"/>
+          <w:sz w:val="24"/>
+          <w:szCs w:val="28"/>
+        </w:rPr>
+        <w:t>!!</w:t>
+      </w:r>
+      <w:r>
+        <w:rPr>
+          <w:b/>
+          <w:bCs/>
+          <w:sz w:val="24"/>
+          <w:szCs w:val="28"/>
+        </w:rPr>
+        <w:t>erst beim Speichern übernimmt er den Charakter, ansonsten bleibt vorausgewählter Charakter</w:t>
+      </w:r>
+      <w:r>
+        <w:rPr>
+          <w:b/>
+          <w:bCs/>
+          <w:sz w:val="24"/>
+          <w:szCs w:val="28"/>
+        </w:rPr>
+        <w:t>!!</w:t>
+      </w:r>
+      <w:r>
+        <w:rPr>
+          <w:b/>
+          <w:bCs/>
           <w:sz w:val="24"/>
           <w:szCs w:val="28"/>
         </w:rPr>
@@ -822,55 +747,17 @@
     </w:p>
     <w:p>
       <w:pPr>
-        <w:pStyle w:val="Listenabsatz"/>
-        <w:spacing w:after="0" w:line="240" w:lineRule="auto"/>
-        <w:ind w:left="785"/>
-        <w:rPr>
-          <w:b/>
-          <w:bCs/>
-          <w:color w:val="000000" w:themeColor="text1"/>
-          <w:sz w:val="24"/>
-          <w:szCs w:val="28"/>
-        </w:rPr>
-      </w:pPr>
-      <w:r>
-        <w:rPr>
-          <w:b/>
-          <w:bCs/>
-          <w:sz w:val="24"/>
-          <w:szCs w:val="28"/>
-        </w:rPr>
-        <w:t>(nicht auf Controller vorhanden, erfordert externe Tastatur/Maus)</w:t>
-      </w:r>
-    </w:p>
-    <w:p>
-      <w:pPr>
-        <w:spacing w:after="0" w:line="240" w:lineRule="auto"/>
-        <w:rPr>
-          <w:b/>
-          <w:bCs/>
-          <w:sz w:val="24"/>
-          <w:szCs w:val="28"/>
-        </w:rPr>
-      </w:pPr>
-    </w:p>
-    <w:p>
-      <w:pPr>
-        <w:spacing w:after="0" w:line="240" w:lineRule="auto"/>
-        <w:rPr>
-          <w:b/>
-          <w:bCs/>
-          <w:sz w:val="24"/>
-          <w:szCs w:val="28"/>
-        </w:rPr>
-      </w:pPr>
-    </w:p>
-    <w:p>
-      <w:pPr>
-        <w:spacing w:after="0" w:line="240" w:lineRule="auto"/>
-        <w:rPr>
-          <w:b/>
-          <w:bCs/>
+        <w:spacing w:after="0" w:line="240" w:lineRule="auto"/>
+        <w:rPr>
+          <w:sz w:val="24"/>
+          <w:szCs w:val="28"/>
+        </w:rPr>
+      </w:pPr>
+    </w:p>
+    <w:p>
+      <w:pPr>
+        <w:spacing w:after="0" w:line="240" w:lineRule="auto"/>
+        <w:rPr>
           <w:sz w:val="24"/>
           <w:szCs w:val="28"/>
         </w:rPr>
@@ -878,20 +765,22 @@
       <w:r>
         <w:rPr>
           <w:noProof/>
+          <w:sz w:val="24"/>
+          <w:szCs w:val="28"/>
         </w:rPr>
         <w:drawing>
-          <wp:anchor distT="0" distB="0" distL="114300" distR="114300" simplePos="0" relativeHeight="251680256" behindDoc="0" locked="0" layoutInCell="1" allowOverlap="1" wp14:anchorId="63541FE2" wp14:editId="650421EA">
+          <wp:anchor distT="0" distB="0" distL="114300" distR="114300" simplePos="0" relativeHeight="251670016" behindDoc="0" locked="0" layoutInCell="1" allowOverlap="1" wp14:anchorId="2491BFAD" wp14:editId="2BB00595">
             <wp:simplePos x="0" y="0"/>
             <wp:positionH relativeFrom="margin">
-              <wp:align>center</wp:align>
+              <wp:posOffset>3516771</wp:posOffset>
             </wp:positionH>
             <wp:positionV relativeFrom="paragraph">
-              <wp:posOffset>13418</wp:posOffset>
+              <wp:posOffset>8447</wp:posOffset>
             </wp:positionV>
             <wp:extent cx="2239200" cy="1260000"/>
             <wp:effectExtent l="0" t="0" r="8890" b="0"/>
             <wp:wrapNone/>
-            <wp:docPr id="3" name="Grafik 3" descr="Ein Bild, das Text, Himmel, Gras, draußen enthält.&#10;&#10;Automatisch generierte Beschreibung"/>
+            <wp:docPr id="2" name="Grafik 2"/>
             <wp:cNvGraphicFramePr>
               <a:graphicFrameLocks xmlns:a="http://schemas.openxmlformats.org/drawingml/2006/main" noChangeAspect="1"/>
             </wp:cNvGraphicFramePr>
@@ -899,7 +788,7 @@
               <a:graphicData uri="http://schemas.openxmlformats.org/drawingml/2006/picture">
                 <pic:pic xmlns:pic="http://schemas.openxmlformats.org/drawingml/2006/picture">
                   <pic:nvPicPr>
-                    <pic:cNvPr id="3" name="Grafik 3" descr="Ein Bild, das Text, Himmel, Gras, draußen enthält.&#10;&#10;Automatisch generierte Beschreibung"/>
+                    <pic:cNvPr id="2" name="Grafik 2"/>
                     <pic:cNvPicPr/>
                   </pic:nvPicPr>
                   <pic:blipFill>
@@ -935,339 +824,6 @@
           </wp:anchor>
         </w:drawing>
       </w:r>
-    </w:p>
-    <w:p>
-      <w:pPr>
-        <w:spacing w:after="0" w:line="240" w:lineRule="auto"/>
-        <w:rPr>
-          <w:b/>
-          <w:bCs/>
-          <w:sz w:val="24"/>
-          <w:szCs w:val="28"/>
-        </w:rPr>
-      </w:pPr>
-    </w:p>
-    <w:p>
-      <w:pPr>
-        <w:spacing w:after="0" w:line="240" w:lineRule="auto"/>
-        <w:rPr>
-          <w:b/>
-          <w:bCs/>
-          <w:sz w:val="24"/>
-          <w:szCs w:val="28"/>
-        </w:rPr>
-      </w:pPr>
-    </w:p>
-    <w:p>
-      <w:pPr>
-        <w:spacing w:after="0" w:line="240" w:lineRule="auto"/>
-        <w:rPr>
-          <w:b/>
-          <w:bCs/>
-          <w:sz w:val="24"/>
-          <w:szCs w:val="28"/>
-        </w:rPr>
-      </w:pPr>
-    </w:p>
-    <w:p>
-      <w:pPr>
-        <w:spacing w:after="0" w:line="240" w:lineRule="auto"/>
-        <w:rPr>
-          <w:b/>
-          <w:bCs/>
-          <w:sz w:val="24"/>
-          <w:szCs w:val="28"/>
-        </w:rPr>
-      </w:pPr>
-    </w:p>
-    <w:p>
-      <w:pPr>
-        <w:spacing w:after="0" w:line="240" w:lineRule="auto"/>
-        <w:rPr>
-          <w:b/>
-          <w:bCs/>
-          <w:sz w:val="24"/>
-          <w:szCs w:val="28"/>
-        </w:rPr>
-      </w:pPr>
-    </w:p>
-    <w:p>
-      <w:pPr>
-        <w:spacing w:after="0" w:line="240" w:lineRule="auto"/>
-        <w:rPr>
-          <w:b/>
-          <w:bCs/>
-          <w:sz w:val="24"/>
-          <w:szCs w:val="28"/>
-        </w:rPr>
-      </w:pPr>
-    </w:p>
-    <w:p>
-      <w:pPr>
-        <w:spacing w:after="0" w:line="240" w:lineRule="auto"/>
-        <w:jc w:val="center"/>
-        <w:rPr>
-          <w:b/>
-          <w:bCs/>
-          <w:sz w:val="36"/>
-          <w:szCs w:val="40"/>
-        </w:rPr>
-      </w:pPr>
-      <w:proofErr w:type="spellStart"/>
-      <w:r>
-        <w:rPr>
-          <w:b/>
-          <w:bCs/>
-          <w:sz w:val="36"/>
-          <w:szCs w:val="40"/>
-        </w:rPr>
-        <w:lastRenderedPageBreak/>
-        <w:t>Instruction</w:t>
-      </w:r>
-      <w:proofErr w:type="spellEnd"/>
-      <w:r>
-        <w:rPr>
-          <w:b/>
-          <w:bCs/>
-          <w:sz w:val="36"/>
-          <w:szCs w:val="40"/>
-        </w:rPr>
-        <w:t xml:space="preserve"> </w:t>
-      </w:r>
-      <w:proofErr w:type="spellStart"/>
-      <w:r>
-        <w:rPr>
-          <w:b/>
-          <w:bCs/>
-          <w:sz w:val="36"/>
-          <w:szCs w:val="40"/>
-        </w:rPr>
-        <w:t>manual</w:t>
-      </w:r>
-      <w:proofErr w:type="spellEnd"/>
-      <w:r>
-        <w:rPr>
-          <w:b/>
-          <w:bCs/>
-          <w:sz w:val="36"/>
-          <w:szCs w:val="40"/>
-        </w:rPr>
-        <w:t xml:space="preserve"> </w:t>
-      </w:r>
-      <w:proofErr w:type="gramStart"/>
-      <w:r>
-        <w:rPr>
-          <w:b/>
-          <w:bCs/>
-          <w:sz w:val="36"/>
-          <w:szCs w:val="40"/>
-        </w:rPr>
-        <w:t>MR Run</w:t>
-      </w:r>
-      <w:proofErr w:type="gramEnd"/>
-    </w:p>
-    <w:p>
-      <w:pPr>
-        <w:spacing w:after="0" w:line="240" w:lineRule="auto"/>
-        <w:rPr>
-          <w:b/>
-          <w:bCs/>
-          <w:sz w:val="24"/>
-          <w:szCs w:val="28"/>
-        </w:rPr>
-      </w:pPr>
-    </w:p>
-    <w:p>
-      <w:pPr>
-        <w:pStyle w:val="Listenabsatz"/>
-        <w:numPr>
-          <w:ilvl w:val="0"/>
-          <w:numId w:val="2"/>
-        </w:numPr>
-        <w:spacing w:after="0" w:line="240" w:lineRule="auto"/>
-        <w:rPr>
-          <w:sz w:val="24"/>
-          <w:szCs w:val="28"/>
-          <w:lang w:val="en-US"/>
-        </w:rPr>
-      </w:pPr>
-      <w:r>
-        <w:rPr>
-          <w:sz w:val="24"/>
-          <w:szCs w:val="28"/>
-          <w:lang w:val="en-US"/>
-        </w:rPr>
-        <w:t>F</w:t>
-      </w:r>
-      <w:r>
-        <w:rPr>
-          <w:sz w:val="24"/>
-          <w:szCs w:val="28"/>
-          <w:lang w:val="en-US"/>
-        </w:rPr>
-        <w:t xml:space="preserve">irst open the "startmenü.exe" - shortcut on the desktop (if </w:t>
-      </w:r>
-      <w:r>
-        <w:rPr>
-          <w:sz w:val="24"/>
-          <w:szCs w:val="28"/>
-          <w:lang w:val="en-US"/>
-        </w:rPr>
-        <w:t xml:space="preserve">it is </w:t>
-      </w:r>
-      <w:r>
-        <w:rPr>
-          <w:sz w:val="24"/>
-          <w:szCs w:val="28"/>
-          <w:lang w:val="en-US"/>
-        </w:rPr>
-        <w:t>not already running)</w:t>
-      </w:r>
-    </w:p>
-    <w:p>
-      <w:pPr>
-        <w:pStyle w:val="Listenabsatz"/>
-        <w:spacing w:after="0" w:line="240" w:lineRule="auto"/>
-        <w:rPr>
-          <w:sz w:val="24"/>
-          <w:szCs w:val="28"/>
-          <w:lang w:val="en-US"/>
-        </w:rPr>
-      </w:pPr>
-    </w:p>
-    <w:p>
-      <w:pPr>
-        <w:pStyle w:val="Listenabsatz"/>
-        <w:numPr>
-          <w:ilvl w:val="0"/>
-          <w:numId w:val="2"/>
-        </w:numPr>
-        <w:spacing w:after="0" w:line="240" w:lineRule="auto"/>
-        <w:rPr>
-          <w:sz w:val="24"/>
-          <w:szCs w:val="28"/>
-          <w:lang w:val="en-US"/>
-        </w:rPr>
-      </w:pPr>
-      <w:r>
-        <w:rPr>
-          <w:sz w:val="24"/>
-          <w:szCs w:val="28"/>
-          <w:lang w:val="en-US"/>
-        </w:rPr>
-        <w:t>Q</w:t>
-      </w:r>
-      <w:r>
-        <w:rPr>
-          <w:sz w:val="24"/>
-          <w:szCs w:val="28"/>
-          <w:lang w:val="en-US"/>
-        </w:rPr>
-        <w:t>uick</w:t>
-      </w:r>
-      <w:r>
-        <w:rPr>
-          <w:sz w:val="24"/>
-          <w:szCs w:val="28"/>
-          <w:lang w:val="en-US"/>
-        </w:rPr>
-        <w:t xml:space="preserve"> </w:t>
-      </w:r>
-      <w:proofErr w:type="gramStart"/>
-      <w:r>
-        <w:rPr>
-          <w:sz w:val="24"/>
-          <w:szCs w:val="28"/>
-          <w:lang w:val="en-US"/>
-        </w:rPr>
-        <w:t>guide</w:t>
-      </w:r>
-      <w:proofErr w:type="gramEnd"/>
-      <w:r>
-        <w:rPr>
-          <w:sz w:val="24"/>
-          <w:szCs w:val="28"/>
-          <w:lang w:val="en-US"/>
-        </w:rPr>
-        <w:t xml:space="preserve"> start menu:</w:t>
-      </w:r>
-    </w:p>
-    <w:p>
-      <w:pPr>
-        <w:pStyle w:val="Listenabsatz"/>
-        <w:rPr>
-          <w:sz w:val="24"/>
-          <w:szCs w:val="28"/>
-          <w:lang w:val="en-US"/>
-        </w:rPr>
-      </w:pPr>
-    </w:p>
-    <w:p>
-      <w:pPr>
-        <w:pStyle w:val="Listenabsatz"/>
-        <w:numPr>
-          <w:ilvl w:val="1"/>
-          <w:numId w:val="2"/>
-        </w:numPr>
-        <w:spacing w:after="0" w:line="240" w:lineRule="auto"/>
-        <w:rPr>
-          <w:sz w:val="24"/>
-          <w:szCs w:val="28"/>
-          <w:lang w:val="en-US"/>
-        </w:rPr>
-      </w:pPr>
-      <w:r>
-        <w:rPr>
-          <w:sz w:val="24"/>
-          <w:szCs w:val="28"/>
-          <w:lang w:val="en-US"/>
-        </w:rPr>
-        <w:t xml:space="preserve">"Play" - Button: </w:t>
-      </w:r>
-    </w:p>
-    <w:p>
-      <w:pPr>
-        <w:pStyle w:val="Listenabsatz"/>
-        <w:spacing w:after="0" w:line="240" w:lineRule="auto"/>
-        <w:ind w:left="1440"/>
-        <w:rPr>
-          <w:sz w:val="24"/>
-          <w:szCs w:val="28"/>
-          <w:lang w:val="en-US"/>
-        </w:rPr>
-      </w:pPr>
-      <w:r>
-        <w:rPr>
-          <w:sz w:val="24"/>
-          <w:szCs w:val="28"/>
-          <w:lang w:val="en-US"/>
-        </w:rPr>
-        <w:t>MR - game and "antimicro.exe" - software are started ("antimicro.exe" - minimize software, runs in background).</w:t>
-      </w:r>
-    </w:p>
-    <w:p>
-      <w:pPr>
-        <w:pStyle w:val="Listenabsatz"/>
-        <w:spacing w:after="0" w:line="240" w:lineRule="auto"/>
-        <w:ind w:left="1440"/>
-        <w:rPr>
-          <w:sz w:val="24"/>
-          <w:szCs w:val="28"/>
-          <w:lang w:val="en-US"/>
-        </w:rPr>
-      </w:pPr>
-    </w:p>
-    <w:p>
-      <w:pPr>
-        <w:pStyle w:val="Listenabsatz"/>
-        <w:spacing w:after="0" w:line="240" w:lineRule="auto"/>
-        <w:ind w:left="1440"/>
-        <w:rPr>
-          <w:sz w:val="24"/>
-          <w:szCs w:val="28"/>
-          <w:lang w:val="en-US"/>
-        </w:rPr>
-      </w:pPr>
       <w:r>
         <w:rPr>
           <w:noProof/>
@@ -1275,18 +831,18 @@
           <w:szCs w:val="28"/>
         </w:rPr>
         <w:drawing>
-          <wp:anchor distT="0" distB="0" distL="114300" distR="114300" simplePos="0" relativeHeight="251682304" behindDoc="0" locked="0" layoutInCell="1" allowOverlap="1" wp14:anchorId="7BA86653" wp14:editId="1F6379D0">
+          <wp:anchor distT="0" distB="0" distL="114300" distR="114300" simplePos="0" relativeHeight="251694592" behindDoc="0" locked="0" layoutInCell="1" allowOverlap="1" wp14:anchorId="05CA8D6A" wp14:editId="15F06A31">
             <wp:simplePos x="0" y="0"/>
             <wp:positionH relativeFrom="margin">
-              <wp:posOffset>-1138</wp:posOffset>
+              <wp:align>left</wp:align>
             </wp:positionH>
-            <wp:positionV relativeFrom="paragraph">
-              <wp:posOffset>15240</wp:posOffset>
+            <wp:positionV relativeFrom="page">
+              <wp:posOffset>5792399</wp:posOffset>
             </wp:positionV>
             <wp:extent cx="2239010" cy="1259840"/>
             <wp:effectExtent l="0" t="0" r="8890" b="0"/>
             <wp:wrapNone/>
-            <wp:docPr id="4" name="Grafik 4"/>
+            <wp:docPr id="1" name="Grafik 1" descr="Ein Bild, das Text, Gras, Himmel, draußen enthält.&#10;&#10;Automatisch generierte Beschreibung"/>
             <wp:cNvGraphicFramePr>
               <a:graphicFrameLocks xmlns:a="http://schemas.openxmlformats.org/drawingml/2006/main" noChangeAspect="1"/>
             </wp:cNvGraphicFramePr>
@@ -1294,11 +850,11 @@
               <a:graphicData uri="http://schemas.openxmlformats.org/drawingml/2006/picture">
                 <pic:pic xmlns:pic="http://schemas.openxmlformats.org/drawingml/2006/picture">
                   <pic:nvPicPr>
-                    <pic:cNvPr id="4" name="Grafik 4"/>
+                    <pic:cNvPr id="1" name="Grafik 1" descr="Ein Bild, das Text, Gras, Himmel, draußen enthält.&#10;&#10;Automatisch generierte Beschreibung"/>
                     <pic:cNvPicPr/>
                   </pic:nvPicPr>
                   <pic:blipFill>
-                    <a:blip r:embed="rId7" cstate="print">
+                    <a:blip r:embed="rId10" cstate="print">
                       <a:extLst>
                         <a:ext uri="{28A0092B-C50C-407E-A947-70E740481C1C}">
                           <a14:useLocalDpi xmlns:a14="http://schemas.microsoft.com/office/drawing/2010/main" val="0"/>
@@ -1333,109 +889,167 @@
     </w:p>
     <w:p>
       <w:pPr>
-        <w:pStyle w:val="Listenabsatz"/>
-        <w:spacing w:after="0" w:line="240" w:lineRule="auto"/>
-        <w:ind w:left="1440"/>
-        <w:rPr>
-          <w:sz w:val="24"/>
-          <w:szCs w:val="28"/>
-          <w:lang w:val="en-US"/>
-        </w:rPr>
-      </w:pPr>
-    </w:p>
-    <w:p>
-      <w:pPr>
-        <w:pStyle w:val="Listenabsatz"/>
-        <w:spacing w:after="0" w:line="240" w:lineRule="auto"/>
-        <w:ind w:left="1440"/>
-        <w:rPr>
-          <w:sz w:val="24"/>
-          <w:szCs w:val="28"/>
-          <w:lang w:val="en-US"/>
-        </w:rPr>
-      </w:pPr>
-    </w:p>
-    <w:p>
-      <w:pPr>
-        <w:pStyle w:val="Listenabsatz"/>
-        <w:spacing w:after="0" w:line="240" w:lineRule="auto"/>
-        <w:ind w:left="1440"/>
-        <w:rPr>
-          <w:sz w:val="24"/>
-          <w:szCs w:val="28"/>
-          <w:lang w:val="en-US"/>
-        </w:rPr>
-      </w:pPr>
-    </w:p>
-    <w:p>
-      <w:pPr>
-        <w:pStyle w:val="Listenabsatz"/>
-        <w:spacing w:after="0" w:line="240" w:lineRule="auto"/>
-        <w:ind w:left="1440"/>
-        <w:rPr>
-          <w:sz w:val="24"/>
-          <w:szCs w:val="28"/>
-          <w:lang w:val="en-US"/>
-        </w:rPr>
-      </w:pPr>
-    </w:p>
-    <w:p>
-      <w:pPr>
-        <w:pStyle w:val="Listenabsatz"/>
-        <w:spacing w:after="0" w:line="240" w:lineRule="auto"/>
-        <w:ind w:left="1440"/>
-        <w:rPr>
-          <w:sz w:val="24"/>
-          <w:szCs w:val="28"/>
-          <w:lang w:val="en-US"/>
-        </w:rPr>
-      </w:pPr>
-    </w:p>
-    <w:p>
-      <w:pPr>
-        <w:pStyle w:val="Listenabsatz"/>
-        <w:spacing w:after="0" w:line="240" w:lineRule="auto"/>
-        <w:ind w:left="1440"/>
-        <w:rPr>
-          <w:sz w:val="24"/>
-          <w:szCs w:val="28"/>
-          <w:lang w:val="en-US"/>
-        </w:rPr>
-      </w:pPr>
-    </w:p>
-    <w:p>
-      <w:pPr>
-        <w:pStyle w:val="Listenabsatz"/>
-        <w:spacing w:after="0" w:line="240" w:lineRule="auto"/>
-        <w:ind w:left="1440"/>
-        <w:rPr>
-          <w:sz w:val="24"/>
-          <w:szCs w:val="28"/>
-          <w:lang w:val="en-US"/>
-        </w:rPr>
-      </w:pPr>
-    </w:p>
-    <w:p>
-      <w:pPr>
-        <w:pStyle w:val="Listenabsatz"/>
-        <w:spacing w:after="0" w:line="240" w:lineRule="auto"/>
-        <w:ind w:left="1440"/>
-        <w:rPr>
-          <w:sz w:val="24"/>
-          <w:szCs w:val="28"/>
-          <w:lang w:val="en-US"/>
-        </w:rPr>
-      </w:pPr>
-    </w:p>
-    <w:p>
-      <w:pPr>
-        <w:pStyle w:val="Listenabsatz"/>
-        <w:spacing w:after="0" w:line="240" w:lineRule="auto"/>
-        <w:ind w:left="1440"/>
-        <w:rPr>
-          <w:sz w:val="24"/>
-          <w:szCs w:val="28"/>
-          <w:lang w:val="en-US"/>
+        <w:spacing w:after="0" w:line="240" w:lineRule="auto"/>
+        <w:rPr>
+          <w:sz w:val="24"/>
+          <w:szCs w:val="28"/>
+        </w:rPr>
+      </w:pPr>
+    </w:p>
+    <w:p>
+      <w:pPr>
+        <w:spacing w:after="0" w:line="240" w:lineRule="auto"/>
+        <w:rPr>
+          <w:sz w:val="24"/>
+          <w:szCs w:val="28"/>
+        </w:rPr>
+      </w:pPr>
+      <w:r>
+        <w:rPr>
+          <w:noProof/>
+          <w:sz w:val="24"/>
+          <w:szCs w:val="28"/>
+        </w:rPr>
+        <mc:AlternateContent>
+          <mc:Choice Requires="wps">
+            <w:drawing>
+              <wp:anchor distT="0" distB="0" distL="114300" distR="114300" simplePos="0" relativeHeight="251698688" behindDoc="0" locked="0" layoutInCell="1" allowOverlap="1" wp14:anchorId="1AD41DB5" wp14:editId="1B25DA0A">
+                <wp:simplePos x="0" y="0"/>
+                <wp:positionH relativeFrom="margin">
+                  <wp:align>center</wp:align>
+                </wp:positionH>
+                <wp:positionV relativeFrom="paragraph">
+                  <wp:posOffset>27940</wp:posOffset>
+                </wp:positionV>
+                <wp:extent cx="474345" cy="541655"/>
+                <wp:effectExtent l="0" t="19050" r="40005" b="29845"/>
+                <wp:wrapNone/>
+                <wp:docPr id="14" name="Pfeil: nach rechts 14"/>
+                <wp:cNvGraphicFramePr/>
+                <a:graphic xmlns:a="http://schemas.openxmlformats.org/drawingml/2006/main">
+                  <a:graphicData uri="http://schemas.microsoft.com/office/word/2010/wordprocessingShape">
+                    <wps:wsp>
+                      <wps:cNvSpPr/>
+                      <wps:spPr>
+                        <a:xfrm>
+                          <a:off x="0" y="0"/>
+                          <a:ext cx="474345" cy="541655"/>
+                        </a:xfrm>
+                        <a:prstGeom prst="rightArrow">
+                          <a:avLst/>
+                        </a:prstGeom>
+                      </wps:spPr>
+                      <wps:style>
+                        <a:lnRef idx="2">
+                          <a:schemeClr val="accent1">
+                            <a:shade val="50000"/>
+                          </a:schemeClr>
+                        </a:lnRef>
+                        <a:fillRef idx="1">
+                          <a:schemeClr val="accent1"/>
+                        </a:fillRef>
+                        <a:effectRef idx="0">
+                          <a:schemeClr val="accent1"/>
+                        </a:effectRef>
+                        <a:fontRef idx="minor">
+                          <a:schemeClr val="lt1"/>
+                        </a:fontRef>
+                      </wps:style>
+                      <wps:bodyPr rot="0" spcFirstLastPara="0" vertOverflow="overflow" horzOverflow="overflow" vert="horz" wrap="square" lIns="91440" tIns="45720" rIns="91440" bIns="45720" numCol="1" spcCol="0" rtlCol="0" fromWordArt="0" anchor="ctr" anchorCtr="0" forceAA="0" compatLnSpc="1">
+                        <a:prstTxWarp prst="textNoShape">
+                          <a:avLst/>
+                        </a:prstTxWarp>
+                        <a:noAutofit/>
+                      </wps:bodyPr>
+                    </wps:wsp>
+                  </a:graphicData>
+                </a:graphic>
+                <wp14:sizeRelH relativeFrom="margin">
+                  <wp14:pctWidth>0</wp14:pctWidth>
+                </wp14:sizeRelH>
+                <wp14:sizeRelV relativeFrom="margin">
+                  <wp14:pctHeight>0</wp14:pctHeight>
+                </wp14:sizeRelV>
+              </wp:anchor>
+            </w:drawing>
+          </mc:Choice>
+          <mc:Fallback>
+            <w:pict>
+              <v:shapetype w14:anchorId="2A2437A0" id="_x0000_t13" coordsize="21600,21600" o:spt="13" adj="16200,5400" path="m@0,l@0@1,0@1,0@2@0@2@0,21600,21600,10800xe">
+                <v:stroke joinstyle="miter"/>
+                <v:formulas>
+                  <v:f eqn="val #0"/>
+                  <v:f eqn="val #1"/>
+                  <v:f eqn="sum height 0 #1"/>
+                  <v:f eqn="sum 10800 0 #1"/>
+                  <v:f eqn="sum width 0 #0"/>
+                  <v:f eqn="prod @4 @3 10800"/>
+                  <v:f eqn="sum width 0 @5"/>
+                </v:formulas>
+                <v:path o:connecttype="custom" o:connectlocs="@0,0;0,10800;@0,21600;21600,10800" o:connectangles="270,180,90,0" textboxrect="0,@1,@6,@2"/>
+                <v:handles>
+                  <v:h position="#0,#1" xrange="0,21600" yrange="0,10800"/>
+                </v:handles>
+              </v:shapetype>
+              <v:shape id="Pfeil: nach rechts 14" o:spid="_x0000_s1026" type="#_x0000_t13" style="position:absolute;margin-left:0;margin-top:2.2pt;width:37.35pt;height:42.65pt;z-index:251698688;visibility:visible;mso-wrap-style:square;mso-width-percent:0;mso-height-percent:0;mso-wrap-distance-left:9pt;mso-wrap-distance-top:0;mso-wrap-distance-right:9pt;mso-wrap-distance-bottom:0;mso-position-horizontal:center;mso-position-horizontal-relative:margin;mso-position-vertical:absolute;mso-position-vertical-relative:text;mso-width-percent:0;mso-height-percent:0;mso-width-relative:margin;mso-height-relative:margin;v-text-anchor:middle" o:gfxdata="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" adj="10800" fillcolor="#b2b1a8 [3204]" strokecolor="#5b5a50 [1604]" strokeweight="2pt">
+                <w10:wrap anchorx="margin"/>
+              </v:shape>
+            </w:pict>
+          </mc:Fallback>
+        </mc:AlternateContent>
+      </w:r>
+    </w:p>
+    <w:p>
+      <w:pPr>
+        <w:spacing w:after="0" w:line="240" w:lineRule="auto"/>
+        <w:rPr>
+          <w:sz w:val="24"/>
+          <w:szCs w:val="28"/>
+        </w:rPr>
+      </w:pPr>
+    </w:p>
+    <w:p>
+      <w:pPr>
+        <w:spacing w:after="0" w:line="240" w:lineRule="auto"/>
+        <w:rPr>
+          <w:sz w:val="24"/>
+          <w:szCs w:val="28"/>
+        </w:rPr>
+      </w:pPr>
+    </w:p>
+    <w:p>
+      <w:pPr>
+        <w:spacing w:after="0" w:line="240" w:lineRule="auto"/>
+        <w:rPr>
+          <w:sz w:val="24"/>
+          <w:szCs w:val="28"/>
+        </w:rPr>
+      </w:pPr>
+    </w:p>
+    <w:p>
+      <w:pPr>
+        <w:spacing w:after="0" w:line="240" w:lineRule="auto"/>
+        <w:rPr>
+          <w:sz w:val="24"/>
+          <w:szCs w:val="28"/>
+        </w:rPr>
+      </w:pPr>
+    </w:p>
+    <w:p>
+      <w:pPr>
+        <w:spacing w:after="0" w:line="240" w:lineRule="auto"/>
+        <w:rPr>
+          <w:sz w:val="24"/>
+          <w:szCs w:val="28"/>
+        </w:rPr>
+      </w:pPr>
+    </w:p>
+    <w:p>
+      <w:pPr>
+        <w:spacing w:after="0" w:line="240" w:lineRule="auto"/>
+        <w:rPr>
+          <w:sz w:val="24"/>
+          <w:szCs w:val="28"/>
         </w:rPr>
       </w:pPr>
     </w:p>
@@ -1444,82 +1058,210 @@
         <w:pStyle w:val="Listenabsatz"/>
         <w:numPr>
           <w:ilvl w:val="1"/>
-          <w:numId w:val="2"/>
+          <w:numId w:val="1"/>
         </w:numPr>
         <w:spacing w:after="0" w:line="240" w:lineRule="auto"/>
         <w:rPr>
           <w:sz w:val="24"/>
           <w:szCs w:val="28"/>
-          <w:lang w:val="en-US"/>
-        </w:rPr>
-      </w:pPr>
-      <w:r>
-        <w:rPr>
-          <w:sz w:val="24"/>
-          <w:szCs w:val="28"/>
-          <w:lang w:val="en-US"/>
-        </w:rPr>
-        <w:t xml:space="preserve">"Figures" button: </w:t>
-      </w:r>
-    </w:p>
-    <w:p>
-      <w:pPr>
-        <w:pStyle w:val="Listenabsatz"/>
-        <w:spacing w:after="0" w:line="240" w:lineRule="auto"/>
-        <w:ind w:left="1440"/>
-        <w:rPr>
-          <w:sz w:val="24"/>
-          <w:szCs w:val="28"/>
-          <w:lang w:val="en-US"/>
-        </w:rPr>
-      </w:pPr>
-      <w:r>
-        <w:rPr>
-          <w:sz w:val="24"/>
-          <w:szCs w:val="28"/>
-          <w:lang w:val="en-US"/>
-        </w:rPr>
-        <w:t>Selection of one's own character and short explanation of the character with which one wants to play this game.</w:t>
-      </w:r>
-    </w:p>
-    <w:p>
-      <w:pPr>
-        <w:spacing w:after="0" w:line="240" w:lineRule="auto"/>
-        <w:rPr>
-          <w:sz w:val="24"/>
-          <w:szCs w:val="28"/>
-          <w:lang w:val="en-US"/>
-        </w:rPr>
-      </w:pPr>
-    </w:p>
-    <w:p>
-      <w:pPr>
-        <w:spacing w:after="0" w:line="240" w:lineRule="auto"/>
-        <w:rPr>
-          <w:sz w:val="24"/>
-          <w:szCs w:val="28"/>
-          <w:lang w:val="en-US"/>
+        </w:rPr>
+      </w:pPr>
+      <w:r>
+        <w:rPr>
+          <w:sz w:val="24"/>
+          <w:szCs w:val="28"/>
+        </w:rPr>
+        <w:t>„</w:t>
+      </w:r>
+      <w:r>
+        <w:rPr>
+          <w:b/>
+          <w:bCs/>
+          <w:sz w:val="28"/>
+          <w:szCs w:val="32"/>
+        </w:rPr>
+        <w:t>Verlassen</w:t>
+      </w:r>
+      <w:r>
+        <w:rPr>
+          <w:sz w:val="24"/>
+          <w:szCs w:val="28"/>
+        </w:rPr>
+        <w:t>“ – Button</w:t>
+      </w:r>
+      <w:r>
+        <w:rPr>
+          <w:sz w:val="24"/>
+          <w:szCs w:val="28"/>
+        </w:rPr>
+        <w:t>:</w:t>
+      </w:r>
+    </w:p>
+    <w:p>
+      <w:pPr>
+        <w:spacing w:after="0" w:line="240" w:lineRule="auto"/>
+        <w:ind w:left="644" w:firstLine="141"/>
+        <w:rPr>
+          <w:sz w:val="24"/>
+          <w:szCs w:val="28"/>
+        </w:rPr>
+      </w:pPr>
+      <w:r>
+        <w:rPr>
+          <w:sz w:val="24"/>
+          <w:szCs w:val="28"/>
+        </w:rPr>
+        <w:t>Anzeige einer Warnung, mit dem man das Startmenü schließen kann</w:t>
+      </w:r>
+    </w:p>
+    <w:p>
+      <w:pPr>
+        <w:pStyle w:val="Listenabsatz"/>
+        <w:spacing w:after="0" w:line="240" w:lineRule="auto"/>
+        <w:ind w:left="785"/>
+        <w:rPr>
+          <w:b/>
+          <w:bCs/>
+          <w:color w:val="FF0000"/>
+          <w:sz w:val="24"/>
+          <w:szCs w:val="28"/>
+        </w:rPr>
+      </w:pPr>
+      <w:r>
+        <w:rPr>
+          <w:color w:val="FF0000"/>
+          <w:sz w:val="24"/>
+          <w:szCs w:val="28"/>
+        </w:rPr>
+        <w:t>(</w:t>
+      </w:r>
+      <w:r>
+        <w:rPr>
+          <w:b/>
+          <w:bCs/>
+          <w:color w:val="FF0000"/>
+          <w:sz w:val="24"/>
+          <w:szCs w:val="28"/>
+        </w:rPr>
+        <w:t>!!ACHTUNG!!: Nur Admin-Berechtigte und erfordert Passwort)</w:t>
+      </w:r>
+    </w:p>
+    <w:p>
+      <w:pPr>
+        <w:pStyle w:val="Listenabsatz"/>
+        <w:spacing w:after="0" w:line="240" w:lineRule="auto"/>
+        <w:ind w:left="785"/>
+        <w:rPr>
+          <w:b/>
+          <w:bCs/>
+          <w:color w:val="000000" w:themeColor="text1"/>
+          <w:sz w:val="24"/>
+          <w:szCs w:val="28"/>
+        </w:rPr>
+      </w:pPr>
+      <w:r>
+        <w:rPr>
+          <w:b/>
+          <w:bCs/>
+          <w:color w:val="000000" w:themeColor="text1"/>
+          <w:sz w:val="24"/>
+          <w:szCs w:val="28"/>
+        </w:rPr>
+        <w:t xml:space="preserve">(Erforderliches Passwort: </w:t>
+      </w:r>
+      <w:r>
+        <w:rPr>
+          <w:b/>
+          <w:bCs/>
+          <w:color w:val="000000" w:themeColor="text1"/>
+          <w:sz w:val="24"/>
+          <w:szCs w:val="28"/>
+        </w:rPr>
+        <w:t>4090</w:t>
+      </w:r>
+      <w:r>
+        <w:rPr>
+          <w:b/>
+          <w:bCs/>
+          <w:color w:val="000000" w:themeColor="text1"/>
+          <w:sz w:val="24"/>
+          <w:szCs w:val="28"/>
+        </w:rPr>
+        <w:t>)</w:t>
+      </w:r>
+    </w:p>
+    <w:p>
+      <w:pPr>
+        <w:pStyle w:val="Listenabsatz"/>
+        <w:spacing w:after="0" w:line="240" w:lineRule="auto"/>
+        <w:ind w:left="785"/>
+        <w:rPr>
+          <w:b/>
+          <w:bCs/>
+          <w:color w:val="000000" w:themeColor="text1"/>
+          <w:sz w:val="24"/>
+          <w:szCs w:val="28"/>
+        </w:rPr>
+      </w:pPr>
+      <w:r>
+        <w:rPr>
+          <w:b/>
+          <w:bCs/>
+          <w:sz w:val="24"/>
+          <w:szCs w:val="28"/>
+        </w:rPr>
+        <w:t>(nicht auf Controller vorhanden, erfordert externe Tastatur/Maus)</w:t>
+      </w:r>
+    </w:p>
+    <w:p>
+      <w:pPr>
+        <w:spacing w:after="0" w:line="240" w:lineRule="auto"/>
+        <w:rPr>
+          <w:b/>
+          <w:bCs/>
+          <w:sz w:val="24"/>
+          <w:szCs w:val="28"/>
+        </w:rPr>
+      </w:pPr>
+    </w:p>
+    <w:p>
+      <w:pPr>
+        <w:spacing w:after="0" w:line="240" w:lineRule="auto"/>
+        <w:rPr>
+          <w:b/>
+          <w:bCs/>
+          <w:sz w:val="24"/>
+          <w:szCs w:val="28"/>
+        </w:rPr>
+      </w:pPr>
+    </w:p>
+    <w:p>
+      <w:pPr>
+        <w:spacing w:after="0" w:line="240" w:lineRule="auto"/>
+        <w:rPr>
+          <w:b/>
+          <w:bCs/>
+          <w:sz w:val="24"/>
+          <w:szCs w:val="28"/>
         </w:rPr>
       </w:pPr>
       <w:r>
         <w:rPr>
           <w:noProof/>
-          <w:sz w:val="24"/>
-          <w:szCs w:val="28"/>
         </w:rPr>
         <w:drawing>
-          <wp:anchor distT="0" distB="0" distL="114300" distR="114300" simplePos="0" relativeHeight="251684352" behindDoc="0" locked="0" layoutInCell="1" allowOverlap="1" wp14:anchorId="6DDD0568" wp14:editId="5D9ED0A3">
+          <wp:anchor distT="0" distB="0" distL="114300" distR="114300" simplePos="0" relativeHeight="251680256" behindDoc="0" locked="0" layoutInCell="1" allowOverlap="1" wp14:anchorId="63541FE2" wp14:editId="4743CAE4">
             <wp:simplePos x="0" y="0"/>
             <wp:positionH relativeFrom="margin">
               <wp:align>center</wp:align>
             </wp:positionH>
             <wp:positionV relativeFrom="paragraph">
-              <wp:posOffset>6350</wp:posOffset>
+              <wp:posOffset>13418</wp:posOffset>
             </wp:positionV>
-            <wp:extent cx="2239010" cy="1259840"/>
+            <wp:extent cx="2239200" cy="1260000"/>
             <wp:effectExtent l="0" t="0" r="8890" b="0"/>
             <wp:wrapNone/>
-            <wp:docPr id="5" name="Grafik 5" descr="Ein Bild, das Text, drinnen, schwarz, festlegen enthält.&#10;&#10;Automatisch generierte Beschreibung"/>
+            <wp:docPr id="3" name="Grafik 3" descr="Ein Bild, das Text, Himmel, Gras, draußen enthält.&#10;&#10;Automatisch generierte Beschreibung"/>
             <wp:cNvGraphicFramePr>
               <a:graphicFrameLocks xmlns:a="http://schemas.openxmlformats.org/drawingml/2006/main" noChangeAspect="1"/>
             </wp:cNvGraphicFramePr>
@@ -1527,7 +1269,427 @@
               <a:graphicData uri="http://schemas.openxmlformats.org/drawingml/2006/picture">
                 <pic:pic xmlns:pic="http://schemas.openxmlformats.org/drawingml/2006/picture">
                   <pic:nvPicPr>
-                    <pic:cNvPr id="5" name="Grafik 5" descr="Ein Bild, das Text, drinnen, schwarz, festlegen enthält.&#10;&#10;Automatisch generierte Beschreibung"/>
+                    <pic:cNvPr id="3" name="Grafik 3" descr="Ein Bild, das Text, Himmel, Gras, draußen enthält.&#10;&#10;Automatisch generierte Beschreibung"/>
+                    <pic:cNvPicPr/>
+                  </pic:nvPicPr>
+                  <pic:blipFill>
+                    <a:blip r:embed="rId11" cstate="print">
+                      <a:extLst>
+                        <a:ext uri="{28A0092B-C50C-407E-A947-70E740481C1C}">
+                          <a14:useLocalDpi xmlns:a14="http://schemas.microsoft.com/office/drawing/2010/main" val="0"/>
+                        </a:ext>
+                      </a:extLst>
+                    </a:blip>
+                    <a:stretch>
+                      <a:fillRect/>
+                    </a:stretch>
+                  </pic:blipFill>
+                  <pic:spPr>
+                    <a:xfrm>
+                      <a:off x="0" y="0"/>
+                      <a:ext cx="2239200" cy="1260000"/>
+                    </a:xfrm>
+                    <a:prstGeom prst="rect">
+                      <a:avLst/>
+                    </a:prstGeom>
+                  </pic:spPr>
+                </pic:pic>
+              </a:graphicData>
+            </a:graphic>
+            <wp14:sizeRelH relativeFrom="page">
+              <wp14:pctWidth>0</wp14:pctWidth>
+            </wp14:sizeRelH>
+            <wp14:sizeRelV relativeFrom="page">
+              <wp14:pctHeight>0</wp14:pctHeight>
+            </wp14:sizeRelV>
+          </wp:anchor>
+        </w:drawing>
+      </w:r>
+    </w:p>
+    <w:p>
+      <w:pPr>
+        <w:spacing w:after="0" w:line="240" w:lineRule="auto"/>
+        <w:rPr>
+          <w:b/>
+          <w:bCs/>
+          <w:sz w:val="24"/>
+          <w:szCs w:val="28"/>
+        </w:rPr>
+      </w:pPr>
+    </w:p>
+    <w:p>
+      <w:pPr>
+        <w:spacing w:after="0" w:line="240" w:lineRule="auto"/>
+        <w:rPr>
+          <w:b/>
+          <w:bCs/>
+          <w:sz w:val="24"/>
+          <w:szCs w:val="28"/>
+        </w:rPr>
+      </w:pPr>
+    </w:p>
+    <w:p>
+      <w:pPr>
+        <w:spacing w:after="0" w:line="240" w:lineRule="auto"/>
+        <w:rPr>
+          <w:b/>
+          <w:bCs/>
+          <w:sz w:val="24"/>
+          <w:szCs w:val="28"/>
+        </w:rPr>
+      </w:pPr>
+    </w:p>
+    <w:p>
+      <w:pPr>
+        <w:spacing w:after="0" w:line="240" w:lineRule="auto"/>
+        <w:jc w:val="center"/>
+        <w:rPr>
+          <w:b/>
+          <w:bCs/>
+          <w:sz w:val="24"/>
+          <w:szCs w:val="28"/>
+        </w:rPr>
+      </w:pPr>
+    </w:p>
+    <w:p>
+      <w:pPr>
+        <w:spacing w:after="0" w:line="240" w:lineRule="auto"/>
+        <w:jc w:val="center"/>
+        <w:rPr>
+          <w:b/>
+          <w:bCs/>
+          <w:sz w:val="24"/>
+          <w:szCs w:val="28"/>
+        </w:rPr>
+      </w:pPr>
+    </w:p>
+    <w:p>
+      <w:pPr>
+        <w:spacing w:after="0" w:line="240" w:lineRule="auto"/>
+        <w:jc w:val="center"/>
+        <w:rPr>
+          <w:b/>
+          <w:bCs/>
+          <w:sz w:val="24"/>
+          <w:szCs w:val="28"/>
+        </w:rPr>
+      </w:pPr>
+    </w:p>
+    <w:p>
+      <w:pPr>
+        <w:spacing w:after="0" w:line="240" w:lineRule="auto"/>
+        <w:jc w:val="center"/>
+        <w:rPr>
+          <w:b/>
+          <w:bCs/>
+          <w:sz w:val="36"/>
+          <w:szCs w:val="40"/>
+        </w:rPr>
+      </w:pPr>
+      <w:proofErr w:type="spellStart"/>
+      <w:r>
+        <w:rPr>
+          <w:b/>
+          <w:bCs/>
+          <w:sz w:val="36"/>
+          <w:szCs w:val="40"/>
+        </w:rPr>
+        <w:lastRenderedPageBreak/>
+        <w:t>Instruction</w:t>
+      </w:r>
+      <w:proofErr w:type="spellEnd"/>
+      <w:r>
+        <w:rPr>
+          <w:b/>
+          <w:bCs/>
+          <w:sz w:val="36"/>
+          <w:szCs w:val="40"/>
+        </w:rPr>
+        <w:t xml:space="preserve"> </w:t>
+      </w:r>
+      <w:proofErr w:type="spellStart"/>
+      <w:r>
+        <w:rPr>
+          <w:b/>
+          <w:bCs/>
+          <w:sz w:val="36"/>
+          <w:szCs w:val="40"/>
+        </w:rPr>
+        <w:t>manual</w:t>
+      </w:r>
+      <w:proofErr w:type="spellEnd"/>
+      <w:r>
+        <w:rPr>
+          <w:b/>
+          <w:bCs/>
+          <w:sz w:val="36"/>
+          <w:szCs w:val="40"/>
+        </w:rPr>
+        <w:t xml:space="preserve"> </w:t>
+      </w:r>
+      <w:proofErr w:type="gramStart"/>
+      <w:r>
+        <w:rPr>
+          <w:b/>
+          <w:bCs/>
+          <w:sz w:val="36"/>
+          <w:szCs w:val="40"/>
+        </w:rPr>
+        <w:t>MR Run</w:t>
+      </w:r>
+      <w:proofErr w:type="gramEnd"/>
+    </w:p>
+    <w:p>
+      <w:pPr>
+        <w:spacing w:after="0" w:line="240" w:lineRule="auto"/>
+        <w:rPr>
+          <w:b/>
+          <w:bCs/>
+          <w:sz w:val="24"/>
+          <w:szCs w:val="28"/>
+        </w:rPr>
+      </w:pPr>
+    </w:p>
+    <w:p>
+      <w:pPr>
+        <w:spacing w:after="0" w:line="240" w:lineRule="auto"/>
+        <w:rPr>
+          <w:b/>
+          <w:bCs/>
+          <w:sz w:val="24"/>
+          <w:szCs w:val="28"/>
+        </w:rPr>
+      </w:pPr>
+    </w:p>
+    <w:p>
+      <w:pPr>
+        <w:pStyle w:val="Listenabsatz"/>
+        <w:numPr>
+          <w:ilvl w:val="0"/>
+          <w:numId w:val="2"/>
+        </w:numPr>
+        <w:spacing w:after="0" w:line="240" w:lineRule="auto"/>
+        <w:rPr>
+          <w:sz w:val="24"/>
+          <w:szCs w:val="28"/>
+          <w:lang w:val="en-US"/>
+        </w:rPr>
+      </w:pPr>
+      <w:r>
+        <w:rPr>
+          <w:sz w:val="24"/>
+          <w:szCs w:val="28"/>
+          <w:lang w:val="en-US"/>
+        </w:rPr>
+        <w:t>F</w:t>
+      </w:r>
+      <w:r>
+        <w:rPr>
+          <w:sz w:val="24"/>
+          <w:szCs w:val="28"/>
+          <w:lang w:val="en-US"/>
+        </w:rPr>
+        <w:t xml:space="preserve">irst open the "startmenü.exe" - shortcut on the desktop (if </w:t>
+      </w:r>
+      <w:r>
+        <w:rPr>
+          <w:sz w:val="24"/>
+          <w:szCs w:val="28"/>
+          <w:lang w:val="en-US"/>
+        </w:rPr>
+        <w:t xml:space="preserve">it is </w:t>
+      </w:r>
+      <w:r>
+        <w:rPr>
+          <w:sz w:val="24"/>
+          <w:szCs w:val="28"/>
+          <w:lang w:val="en-US"/>
+        </w:rPr>
+        <w:t>not already running)</w:t>
+      </w:r>
+    </w:p>
+    <w:p>
+      <w:pPr>
+        <w:pStyle w:val="Listenabsatz"/>
+        <w:spacing w:after="0" w:line="240" w:lineRule="auto"/>
+        <w:rPr>
+          <w:sz w:val="24"/>
+          <w:szCs w:val="28"/>
+          <w:lang w:val="en-US"/>
+        </w:rPr>
+      </w:pPr>
+    </w:p>
+    <w:p>
+      <w:pPr>
+        <w:pStyle w:val="Listenabsatz"/>
+        <w:numPr>
+          <w:ilvl w:val="0"/>
+          <w:numId w:val="2"/>
+        </w:numPr>
+        <w:spacing w:after="0" w:line="240" w:lineRule="auto"/>
+        <w:rPr>
+          <w:b/>
+          <w:bCs/>
+          <w:sz w:val="24"/>
+          <w:szCs w:val="28"/>
+          <w:lang w:val="en-US"/>
+        </w:rPr>
+      </w:pPr>
+      <w:r>
+        <w:rPr>
+          <w:b/>
+          <w:bCs/>
+          <w:sz w:val="24"/>
+          <w:szCs w:val="28"/>
+          <w:lang w:val="en-US"/>
+        </w:rPr>
+        <w:t xml:space="preserve">Quick </w:t>
+      </w:r>
+      <w:proofErr w:type="gramStart"/>
+      <w:r>
+        <w:rPr>
+          <w:b/>
+          <w:bCs/>
+          <w:sz w:val="24"/>
+          <w:szCs w:val="28"/>
+          <w:lang w:val="en-US"/>
+        </w:rPr>
+        <w:t>guide</w:t>
+      </w:r>
+      <w:proofErr w:type="gramEnd"/>
+      <w:r>
+        <w:rPr>
+          <w:b/>
+          <w:bCs/>
+          <w:sz w:val="24"/>
+          <w:szCs w:val="28"/>
+          <w:lang w:val="en-US"/>
+        </w:rPr>
+        <w:t xml:space="preserve"> start menu:</w:t>
+      </w:r>
+    </w:p>
+    <w:p>
+      <w:pPr>
+        <w:pStyle w:val="Listenabsatz"/>
+        <w:rPr>
+          <w:sz w:val="24"/>
+          <w:szCs w:val="28"/>
+          <w:lang w:val="en-US"/>
+        </w:rPr>
+      </w:pPr>
+    </w:p>
+    <w:p>
+      <w:pPr>
+        <w:pStyle w:val="Listenabsatz"/>
+        <w:numPr>
+          <w:ilvl w:val="1"/>
+          <w:numId w:val="2"/>
+        </w:numPr>
+        <w:spacing w:after="0" w:line="240" w:lineRule="auto"/>
+        <w:rPr>
+          <w:sz w:val="24"/>
+          <w:szCs w:val="28"/>
+          <w:lang w:val="en-US"/>
+        </w:rPr>
+      </w:pPr>
+      <w:r>
+        <w:rPr>
+          <w:sz w:val="24"/>
+          <w:szCs w:val="28"/>
+          <w:lang w:val="en-US"/>
+        </w:rPr>
+        <w:t>"</w:t>
+      </w:r>
+      <w:r>
+        <w:rPr>
+          <w:b/>
+          <w:bCs/>
+          <w:sz w:val="28"/>
+          <w:szCs w:val="32"/>
+          <w:lang w:val="en-US"/>
+        </w:rPr>
+        <w:t>Play</w:t>
+      </w:r>
+      <w:r>
+        <w:rPr>
+          <w:sz w:val="24"/>
+          <w:szCs w:val="28"/>
+          <w:lang w:val="en-US"/>
+        </w:rPr>
+        <w:t xml:space="preserve">" - Button: </w:t>
+      </w:r>
+    </w:p>
+    <w:p>
+      <w:pPr>
+        <w:pStyle w:val="Listenabsatz"/>
+        <w:spacing w:after="0" w:line="240" w:lineRule="auto"/>
+        <w:ind w:left="1440"/>
+        <w:rPr>
+          <w:sz w:val="24"/>
+          <w:szCs w:val="28"/>
+          <w:lang w:val="en-US"/>
+        </w:rPr>
+      </w:pPr>
+      <w:r>
+        <w:rPr>
+          <w:sz w:val="24"/>
+          <w:szCs w:val="28"/>
+          <w:lang w:val="en-US"/>
+        </w:rPr>
+        <w:t>MR - game and "antimicro.exe" - software are started ("antimicro.exe" - minimize software, runs in background).</w:t>
+      </w:r>
+    </w:p>
+    <w:p>
+      <w:pPr>
+        <w:pStyle w:val="Listenabsatz"/>
+        <w:spacing w:after="0" w:line="240" w:lineRule="auto"/>
+        <w:ind w:left="1440"/>
+        <w:rPr>
+          <w:sz w:val="24"/>
+          <w:szCs w:val="28"/>
+          <w:lang w:val="en-US"/>
+        </w:rPr>
+      </w:pPr>
+    </w:p>
+    <w:p>
+      <w:pPr>
+        <w:pStyle w:val="Listenabsatz"/>
+        <w:spacing w:after="0" w:line="240" w:lineRule="auto"/>
+        <w:ind w:left="1440"/>
+        <w:rPr>
+          <w:sz w:val="24"/>
+          <w:szCs w:val="28"/>
+          <w:lang w:val="en-US"/>
+        </w:rPr>
+      </w:pPr>
+      <w:r>
+        <w:rPr>
+          <w:noProof/>
+          <w:sz w:val="24"/>
+          <w:szCs w:val="28"/>
+          <w:lang w:val="en-US"/>
+        </w:rPr>
+        <w:drawing>
+          <wp:anchor distT="0" distB="0" distL="114300" distR="114300" simplePos="0" relativeHeight="251687424" behindDoc="0" locked="0" layoutInCell="1" allowOverlap="1" wp14:anchorId="7209E7F6" wp14:editId="5A5B01A7">
+            <wp:simplePos x="0" y="0"/>
+            <wp:positionH relativeFrom="margin">
+              <wp:align>right</wp:align>
+            </wp:positionH>
+            <wp:positionV relativeFrom="page">
+              <wp:posOffset>3166110</wp:posOffset>
+            </wp:positionV>
+            <wp:extent cx="2239010" cy="1259840"/>
+            <wp:effectExtent l="0" t="0" r="8890" b="0"/>
+            <wp:wrapNone/>
+            <wp:docPr id="7" name="Grafik 7"/>
+            <wp:cNvGraphicFramePr>
+              <a:graphicFrameLocks xmlns:a="http://schemas.openxmlformats.org/drawingml/2006/main" noChangeAspect="1"/>
+            </wp:cNvGraphicFramePr>
+            <a:graphic xmlns:a="http://schemas.openxmlformats.org/drawingml/2006/main">
+              <a:graphicData uri="http://schemas.openxmlformats.org/drawingml/2006/picture">
+                <pic:pic xmlns:pic="http://schemas.openxmlformats.org/drawingml/2006/picture">
+                  <pic:nvPicPr>
+                    <pic:cNvPr id="1" name=""/>
                     <pic:cNvPicPr/>
                   </pic:nvPicPr>
                   <pic:blipFill>
@@ -1563,268 +1725,25 @@
           </wp:anchor>
         </w:drawing>
       </w:r>
-    </w:p>
-    <w:p>
-      <w:pPr>
-        <w:spacing w:after="0" w:line="240" w:lineRule="auto"/>
-        <w:rPr>
-          <w:sz w:val="24"/>
-          <w:szCs w:val="28"/>
-          <w:lang w:val="en-US"/>
-        </w:rPr>
-      </w:pPr>
-    </w:p>
-    <w:p>
-      <w:pPr>
-        <w:spacing w:after="0" w:line="240" w:lineRule="auto"/>
-        <w:rPr>
-          <w:sz w:val="24"/>
-          <w:szCs w:val="28"/>
-          <w:lang w:val="en-US"/>
-        </w:rPr>
-      </w:pPr>
-    </w:p>
-    <w:p>
-      <w:pPr>
-        <w:spacing w:after="0" w:line="240" w:lineRule="auto"/>
-        <w:rPr>
-          <w:sz w:val="24"/>
-          <w:szCs w:val="28"/>
-          <w:lang w:val="en-US"/>
-        </w:rPr>
-      </w:pPr>
-    </w:p>
-    <w:p>
-      <w:pPr>
-        <w:spacing w:after="0" w:line="240" w:lineRule="auto"/>
-        <w:rPr>
-          <w:sz w:val="24"/>
-          <w:szCs w:val="28"/>
-          <w:lang w:val="en-US"/>
-        </w:rPr>
-      </w:pPr>
-    </w:p>
-    <w:p>
-      <w:pPr>
-        <w:spacing w:after="0" w:line="240" w:lineRule="auto"/>
-        <w:rPr>
-          <w:sz w:val="24"/>
-          <w:szCs w:val="28"/>
-          <w:lang w:val="en-US"/>
-        </w:rPr>
-      </w:pPr>
-    </w:p>
-    <w:p>
-      <w:pPr>
-        <w:spacing w:after="0" w:line="240" w:lineRule="auto"/>
-        <w:rPr>
-          <w:sz w:val="24"/>
-          <w:szCs w:val="28"/>
-          <w:lang w:val="en-US"/>
-        </w:rPr>
-      </w:pPr>
-    </w:p>
-    <w:p>
-      <w:pPr>
-        <w:spacing w:after="0" w:line="240" w:lineRule="auto"/>
-        <w:rPr>
-          <w:sz w:val="24"/>
-          <w:szCs w:val="28"/>
-          <w:lang w:val="en-US"/>
-        </w:rPr>
-      </w:pPr>
-    </w:p>
-    <w:p>
-      <w:pPr>
-        <w:spacing w:after="0" w:line="240" w:lineRule="auto"/>
-        <w:rPr>
-          <w:sz w:val="24"/>
-          <w:szCs w:val="28"/>
-          <w:lang w:val="en-US"/>
-        </w:rPr>
-      </w:pPr>
-    </w:p>
-    <w:p>
-      <w:pPr>
-        <w:spacing w:after="0" w:line="240" w:lineRule="auto"/>
-        <w:rPr>
-          <w:sz w:val="24"/>
-          <w:szCs w:val="28"/>
-          <w:lang w:val="en-US"/>
-        </w:rPr>
-      </w:pPr>
-    </w:p>
-    <w:p>
-      <w:pPr>
-        <w:spacing w:after="0" w:line="240" w:lineRule="auto"/>
-        <w:rPr>
-          <w:sz w:val="24"/>
-          <w:szCs w:val="28"/>
-          <w:lang w:val="en-US"/>
-        </w:rPr>
-      </w:pPr>
-    </w:p>
-    <w:p>
-      <w:pPr>
-        <w:pStyle w:val="Listenabsatz"/>
-        <w:numPr>
-          <w:ilvl w:val="1"/>
-          <w:numId w:val="2"/>
-        </w:numPr>
-        <w:spacing w:after="0" w:line="240" w:lineRule="auto"/>
-        <w:rPr>
-          <w:sz w:val="24"/>
-          <w:szCs w:val="28"/>
-          <w:lang w:val="en-US"/>
-        </w:rPr>
-      </w:pPr>
-      <w:r>
-        <w:rPr>
-          <w:sz w:val="24"/>
-          <w:szCs w:val="28"/>
-          <w:lang w:val="en-US"/>
-        </w:rPr>
-        <w:t>"Exit" button:</w:t>
-      </w:r>
-    </w:p>
-    <w:p>
-      <w:pPr>
-        <w:pStyle w:val="Listenabsatz"/>
-        <w:spacing w:after="0" w:line="240" w:lineRule="auto"/>
-        <w:ind w:left="1440"/>
-        <w:rPr>
-          <w:sz w:val="24"/>
-          <w:szCs w:val="28"/>
-          <w:lang w:val="en-US"/>
-        </w:rPr>
-      </w:pPr>
-      <w:r>
-        <w:rPr>
-          <w:sz w:val="24"/>
-          <w:szCs w:val="28"/>
-          <w:lang w:val="en-US"/>
-        </w:rPr>
-        <w:t>Display a warning to close the start menu.</w:t>
-      </w:r>
-    </w:p>
-    <w:p>
-      <w:pPr>
-        <w:pStyle w:val="Listenabsatz"/>
-        <w:spacing w:after="0" w:line="240" w:lineRule="auto"/>
-        <w:ind w:left="1440"/>
-        <w:rPr>
-          <w:sz w:val="24"/>
-          <w:szCs w:val="28"/>
-          <w:lang w:val="en-US"/>
-        </w:rPr>
-      </w:pPr>
-      <w:r>
-        <w:rPr>
-          <w:sz w:val="24"/>
-          <w:szCs w:val="28"/>
-          <w:lang w:val="en-US"/>
-        </w:rPr>
-        <w:t>(!!ATTENTION!!: Only admin authorized and requires password)</w:t>
-      </w:r>
-    </w:p>
-    <w:p>
-      <w:pPr>
-        <w:pStyle w:val="Listenabsatz"/>
-        <w:spacing w:after="0" w:line="240" w:lineRule="auto"/>
-        <w:ind w:left="1440"/>
-        <w:rPr>
-          <w:sz w:val="24"/>
-          <w:szCs w:val="28"/>
-          <w:lang w:val="en-US"/>
-        </w:rPr>
-      </w:pPr>
-      <w:r>
-        <w:rPr>
-          <w:sz w:val="24"/>
-          <w:szCs w:val="28"/>
-          <w:lang w:val="en-US"/>
-        </w:rPr>
-        <w:t>(Required password: 4090)</w:t>
-      </w:r>
-    </w:p>
-    <w:p>
-      <w:pPr>
-        <w:pStyle w:val="Listenabsatz"/>
-        <w:spacing w:after="0" w:line="240" w:lineRule="auto"/>
-        <w:ind w:left="1440"/>
-        <w:rPr>
-          <w:sz w:val="24"/>
-          <w:szCs w:val="28"/>
-          <w:lang w:val="en-US"/>
-        </w:rPr>
-      </w:pPr>
-      <w:r>
-        <w:rPr>
-          <w:sz w:val="24"/>
-          <w:szCs w:val="28"/>
-          <w:lang w:val="en-US"/>
-        </w:rPr>
-        <w:t>(</w:t>
-      </w:r>
-      <w:proofErr w:type="gramStart"/>
-      <w:r>
-        <w:rPr>
-          <w:sz w:val="24"/>
-          <w:szCs w:val="28"/>
-          <w:lang w:val="en-US"/>
-        </w:rPr>
-        <w:t>not</w:t>
-      </w:r>
-      <w:proofErr w:type="gramEnd"/>
-      <w:r>
-        <w:rPr>
-          <w:sz w:val="24"/>
-          <w:szCs w:val="28"/>
-          <w:lang w:val="en-US"/>
-        </w:rPr>
-        <w:t xml:space="preserve"> available on controller, requires external keyboard/mouse)</w:t>
-      </w:r>
-    </w:p>
-    <w:p>
-      <w:pPr>
-        <w:pStyle w:val="Listenabsatz"/>
-        <w:spacing w:after="0" w:line="240" w:lineRule="auto"/>
-        <w:ind w:left="1416"/>
-        <w:rPr>
-          <w:sz w:val="24"/>
-          <w:szCs w:val="28"/>
-          <w:lang w:val="en-US"/>
-        </w:rPr>
-      </w:pPr>
-    </w:p>
-    <w:p>
-      <w:pPr>
-        <w:pStyle w:val="Listenabsatz"/>
-        <w:spacing w:after="0" w:line="240" w:lineRule="auto"/>
-        <w:ind w:left="1440"/>
-        <w:rPr>
-          <w:sz w:val="24"/>
-          <w:szCs w:val="28"/>
-          <w:lang w:val="en-US"/>
-        </w:rPr>
-      </w:pPr>
       <w:r>
         <w:rPr>
           <w:noProof/>
+          <w:sz w:val="24"/>
+          <w:szCs w:val="28"/>
         </w:rPr>
         <w:drawing>
-          <wp:anchor distT="0" distB="0" distL="114300" distR="114300" simplePos="0" relativeHeight="251686400" behindDoc="0" locked="0" layoutInCell="1" allowOverlap="1" wp14:anchorId="57D19140" wp14:editId="37FA517E">
+          <wp:anchor distT="0" distB="0" distL="114300" distR="114300" simplePos="0" relativeHeight="251692544" behindDoc="0" locked="0" layoutInCell="1" allowOverlap="1" wp14:anchorId="2BC3C2B2" wp14:editId="7176AECE">
             <wp:simplePos x="0" y="0"/>
             <wp:positionH relativeFrom="margin">
-              <wp:align>center</wp:align>
+              <wp:align>left</wp:align>
             </wp:positionH>
             <wp:positionV relativeFrom="paragraph">
-              <wp:posOffset>19496</wp:posOffset>
+              <wp:posOffset>1502</wp:posOffset>
             </wp:positionV>
-            <wp:extent cx="2239010" cy="1259840"/>
+            <wp:extent cx="2239200" cy="1260000"/>
             <wp:effectExtent l="0" t="0" r="8890" b="0"/>
             <wp:wrapNone/>
-            <wp:docPr id="6" name="Grafik 6" descr="Ein Bild, das Text, Himmel, Gras, draußen enthält.&#10;&#10;Automatisch generierte Beschreibung"/>
+            <wp:docPr id="10" name="Grafik 10" descr="Ein Bild, das Text, Gras, Himmel, draußen enthält.&#10;&#10;Automatisch generierte Beschreibung"/>
             <wp:cNvGraphicFramePr>
               <a:graphicFrameLocks xmlns:a="http://schemas.openxmlformats.org/drawingml/2006/main" noChangeAspect="1"/>
             </wp:cNvGraphicFramePr>
@@ -1832,7 +1751,418 @@
               <a:graphicData uri="http://schemas.openxmlformats.org/drawingml/2006/picture">
                 <pic:pic xmlns:pic="http://schemas.openxmlformats.org/drawingml/2006/picture">
                   <pic:nvPicPr>
-                    <pic:cNvPr id="3" name="Grafik 3" descr="Ein Bild, das Text, Himmel, Gras, draußen enthält.&#10;&#10;Automatisch generierte Beschreibung"/>
+                    <pic:cNvPr id="9" name="Grafik 9" descr="Ein Bild, das Text, Gras, Himmel, draußen enthält.&#10;&#10;Automatisch generierte Beschreibung"/>
+                    <pic:cNvPicPr/>
+                  </pic:nvPicPr>
+                  <pic:blipFill>
+                    <a:blip r:embed="rId7" cstate="print">
+                      <a:extLst>
+                        <a:ext uri="{28A0092B-C50C-407E-A947-70E740481C1C}">
+                          <a14:useLocalDpi xmlns:a14="http://schemas.microsoft.com/office/drawing/2010/main" val="0"/>
+                        </a:ext>
+                      </a:extLst>
+                    </a:blip>
+                    <a:stretch>
+                      <a:fillRect/>
+                    </a:stretch>
+                  </pic:blipFill>
+                  <pic:spPr>
+                    <a:xfrm>
+                      <a:off x="0" y="0"/>
+                      <a:ext cx="2239200" cy="1260000"/>
+                    </a:xfrm>
+                    <a:prstGeom prst="rect">
+                      <a:avLst/>
+                    </a:prstGeom>
+                  </pic:spPr>
+                </pic:pic>
+              </a:graphicData>
+            </a:graphic>
+            <wp14:sizeRelH relativeFrom="page">
+              <wp14:pctWidth>0</wp14:pctWidth>
+            </wp14:sizeRelH>
+            <wp14:sizeRelV relativeFrom="page">
+              <wp14:pctHeight>0</wp14:pctHeight>
+            </wp14:sizeRelV>
+          </wp:anchor>
+        </w:drawing>
+      </w:r>
+    </w:p>
+    <w:p>
+      <w:pPr>
+        <w:pStyle w:val="Listenabsatz"/>
+        <w:spacing w:after="0" w:line="240" w:lineRule="auto"/>
+        <w:ind w:left="1440"/>
+        <w:rPr>
+          <w:sz w:val="24"/>
+          <w:szCs w:val="28"/>
+          <w:lang w:val="en-US"/>
+        </w:rPr>
+      </w:pPr>
+    </w:p>
+    <w:p>
+      <w:pPr>
+        <w:pStyle w:val="Listenabsatz"/>
+        <w:spacing w:after="0" w:line="240" w:lineRule="auto"/>
+        <w:ind w:left="1440"/>
+        <w:rPr>
+          <w:sz w:val="24"/>
+          <w:szCs w:val="28"/>
+          <w:lang w:val="en-US"/>
+        </w:rPr>
+      </w:pPr>
+      <w:r>
+        <w:rPr>
+          <w:noProof/>
+          <w:sz w:val="24"/>
+          <w:szCs w:val="28"/>
+        </w:rPr>
+        <mc:AlternateContent>
+          <mc:Choice Requires="wps">
+            <w:drawing>
+              <wp:anchor distT="0" distB="0" distL="114300" distR="114300" simplePos="0" relativeHeight="251700736" behindDoc="0" locked="0" layoutInCell="1" allowOverlap="1" wp14:anchorId="57551B44" wp14:editId="150637B6">
+                <wp:simplePos x="0" y="0"/>
+                <wp:positionH relativeFrom="margin">
+                  <wp:align>center</wp:align>
+                </wp:positionH>
+                <wp:positionV relativeFrom="paragraph">
+                  <wp:posOffset>27821</wp:posOffset>
+                </wp:positionV>
+                <wp:extent cx="474453" cy="541667"/>
+                <wp:effectExtent l="0" t="19050" r="40005" b="29845"/>
+                <wp:wrapNone/>
+                <wp:docPr id="15" name="Pfeil: nach rechts 15"/>
+                <wp:cNvGraphicFramePr/>
+                <a:graphic xmlns:a="http://schemas.openxmlformats.org/drawingml/2006/main">
+                  <a:graphicData uri="http://schemas.microsoft.com/office/word/2010/wordprocessingShape">
+                    <wps:wsp>
+                      <wps:cNvSpPr/>
+                      <wps:spPr>
+                        <a:xfrm>
+                          <a:off x="0" y="0"/>
+                          <a:ext cx="474453" cy="541667"/>
+                        </a:xfrm>
+                        <a:prstGeom prst="rightArrow">
+                          <a:avLst/>
+                        </a:prstGeom>
+                      </wps:spPr>
+                      <wps:style>
+                        <a:lnRef idx="2">
+                          <a:schemeClr val="accent1">
+                            <a:shade val="50000"/>
+                          </a:schemeClr>
+                        </a:lnRef>
+                        <a:fillRef idx="1">
+                          <a:schemeClr val="accent1"/>
+                        </a:fillRef>
+                        <a:effectRef idx="0">
+                          <a:schemeClr val="accent1"/>
+                        </a:effectRef>
+                        <a:fontRef idx="minor">
+                          <a:schemeClr val="lt1"/>
+                        </a:fontRef>
+                      </wps:style>
+                      <wps:bodyPr rot="0" spcFirstLastPara="0" vertOverflow="overflow" horzOverflow="overflow" vert="horz" wrap="square" lIns="91440" tIns="45720" rIns="91440" bIns="45720" numCol="1" spcCol="0" rtlCol="0" fromWordArt="0" anchor="ctr" anchorCtr="0" forceAA="0" compatLnSpc="1">
+                        <a:prstTxWarp prst="textNoShape">
+                          <a:avLst/>
+                        </a:prstTxWarp>
+                        <a:noAutofit/>
+                      </wps:bodyPr>
+                    </wps:wsp>
+                  </a:graphicData>
+                </a:graphic>
+                <wp14:sizeRelH relativeFrom="margin">
+                  <wp14:pctWidth>0</wp14:pctWidth>
+                </wp14:sizeRelH>
+                <wp14:sizeRelV relativeFrom="margin">
+                  <wp14:pctHeight>0</wp14:pctHeight>
+                </wp14:sizeRelV>
+              </wp:anchor>
+            </w:drawing>
+          </mc:Choice>
+          <mc:Fallback>
+            <w:pict>
+              <v:shape w14:anchorId="10E503F5" id="Pfeil: nach rechts 15" o:spid="_x0000_s1026" type="#_x0000_t13" style="position:absolute;margin-left:0;margin-top:2.2pt;width:37.35pt;height:42.65pt;z-index:251700736;visibility:visible;mso-wrap-style:square;mso-width-percent:0;mso-height-percent:0;mso-wrap-distance-left:9pt;mso-wrap-distance-top:0;mso-wrap-distance-right:9pt;mso-wrap-distance-bottom:0;mso-position-horizontal:center;mso-position-horizontal-relative:margin;mso-position-vertical:absolute;mso-position-vertical-relative:text;mso-width-percent:0;mso-height-percent:0;mso-width-relative:margin;mso-height-relative:margin;v-text-anchor:middle" o:gfxdata="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" adj="10800" fillcolor="#b2b1a8 [3204]" strokecolor="#5b5a50 [1604]" strokeweight="2pt">
+                <w10:wrap anchorx="margin"/>
+              </v:shape>
+            </w:pict>
+          </mc:Fallback>
+        </mc:AlternateContent>
+      </w:r>
+    </w:p>
+    <w:p>
+      <w:pPr>
+        <w:pStyle w:val="Listenabsatz"/>
+        <w:spacing w:after="0" w:line="240" w:lineRule="auto"/>
+        <w:ind w:left="1440"/>
+        <w:rPr>
+          <w:sz w:val="24"/>
+          <w:szCs w:val="28"/>
+          <w:lang w:val="en-US"/>
+        </w:rPr>
+      </w:pPr>
+    </w:p>
+    <w:p>
+      <w:pPr>
+        <w:pStyle w:val="Listenabsatz"/>
+        <w:spacing w:after="0" w:line="240" w:lineRule="auto"/>
+        <w:ind w:left="1440"/>
+        <w:rPr>
+          <w:sz w:val="24"/>
+          <w:szCs w:val="28"/>
+          <w:lang w:val="en-US"/>
+        </w:rPr>
+      </w:pPr>
+    </w:p>
+    <w:p>
+      <w:pPr>
+        <w:pStyle w:val="Listenabsatz"/>
+        <w:spacing w:after="0" w:line="240" w:lineRule="auto"/>
+        <w:ind w:left="1440"/>
+        <w:rPr>
+          <w:sz w:val="24"/>
+          <w:szCs w:val="28"/>
+          <w:lang w:val="en-US"/>
+        </w:rPr>
+      </w:pPr>
+    </w:p>
+    <w:p>
+      <w:pPr>
+        <w:pStyle w:val="Listenabsatz"/>
+        <w:spacing w:after="0" w:line="240" w:lineRule="auto"/>
+        <w:ind w:left="1440"/>
+        <w:rPr>
+          <w:sz w:val="24"/>
+          <w:szCs w:val="28"/>
+          <w:lang w:val="en-US"/>
+        </w:rPr>
+      </w:pPr>
+    </w:p>
+    <w:p>
+      <w:pPr>
+        <w:pStyle w:val="Listenabsatz"/>
+        <w:spacing w:after="0" w:line="240" w:lineRule="auto"/>
+        <w:ind w:left="1440"/>
+        <w:rPr>
+          <w:sz w:val="24"/>
+          <w:szCs w:val="28"/>
+          <w:lang w:val="en-US"/>
+        </w:rPr>
+      </w:pPr>
+    </w:p>
+    <w:p>
+      <w:pPr>
+        <w:pStyle w:val="Listenabsatz"/>
+        <w:spacing w:after="0" w:line="240" w:lineRule="auto"/>
+        <w:ind w:left="1440"/>
+        <w:rPr>
+          <w:sz w:val="24"/>
+          <w:szCs w:val="28"/>
+          <w:lang w:val="en-US"/>
+        </w:rPr>
+      </w:pPr>
+    </w:p>
+    <w:p>
+      <w:pPr>
+        <w:pStyle w:val="Listenabsatz"/>
+        <w:spacing w:after="0" w:line="240" w:lineRule="auto"/>
+        <w:ind w:left="1440"/>
+        <w:rPr>
+          <w:sz w:val="24"/>
+          <w:szCs w:val="28"/>
+          <w:lang w:val="en-US"/>
+        </w:rPr>
+      </w:pPr>
+    </w:p>
+    <w:p>
+      <w:pPr>
+        <w:pStyle w:val="Listenabsatz"/>
+        <w:numPr>
+          <w:ilvl w:val="1"/>
+          <w:numId w:val="2"/>
+        </w:numPr>
+        <w:spacing w:after="0" w:line="240" w:lineRule="auto"/>
+        <w:rPr>
+          <w:sz w:val="24"/>
+          <w:szCs w:val="28"/>
+          <w:lang w:val="en-US"/>
+        </w:rPr>
+      </w:pPr>
+      <w:r>
+        <w:rPr>
+          <w:sz w:val="24"/>
+          <w:szCs w:val="28"/>
+          <w:lang w:val="en-US"/>
+        </w:rPr>
+        <w:t>"</w:t>
+      </w:r>
+      <w:r>
+        <w:rPr>
+          <w:b/>
+          <w:bCs/>
+          <w:sz w:val="28"/>
+          <w:szCs w:val="32"/>
+          <w:lang w:val="en-US"/>
+        </w:rPr>
+        <w:t>Figures</w:t>
+      </w:r>
+      <w:r>
+        <w:rPr>
+          <w:sz w:val="24"/>
+          <w:szCs w:val="28"/>
+          <w:lang w:val="en-US"/>
+        </w:rPr>
+        <w:t xml:space="preserve">" button: </w:t>
+      </w:r>
+    </w:p>
+    <w:p>
+      <w:pPr>
+        <w:pStyle w:val="Listenabsatz"/>
+        <w:spacing w:after="0" w:line="240" w:lineRule="auto"/>
+        <w:ind w:left="1440"/>
+        <w:rPr>
+          <w:b/>
+          <w:bCs/>
+          <w:sz w:val="24"/>
+          <w:szCs w:val="28"/>
+          <w:lang w:val="en-US"/>
+        </w:rPr>
+      </w:pPr>
+      <w:r>
+        <w:rPr>
+          <w:sz w:val="24"/>
+          <w:szCs w:val="28"/>
+          <w:lang w:val="en-US"/>
+        </w:rPr>
+        <w:t>Selection of one's own character and short explanation of the character with which one wants to play this game</w:t>
+      </w:r>
+      <w:r>
+        <w:rPr>
+          <w:sz w:val="24"/>
+          <w:szCs w:val="28"/>
+          <w:lang w:val="en-US"/>
+        </w:rPr>
+        <w:t xml:space="preserve"> </w:t>
+      </w:r>
+      <w:r>
+        <w:rPr>
+          <w:b/>
+          <w:bCs/>
+          <w:sz w:val="24"/>
+          <w:szCs w:val="28"/>
+          <w:lang w:val="en-US"/>
+        </w:rPr>
+        <w:t>(!!only when saving it takes over the character, otherwise remains preselected character!!)</w:t>
+      </w:r>
+    </w:p>
+    <w:p>
+      <w:pPr>
+        <w:spacing w:after="0" w:line="240" w:lineRule="auto"/>
+        <w:rPr>
+          <w:sz w:val="24"/>
+          <w:szCs w:val="28"/>
+          <w:lang w:val="en-US"/>
+        </w:rPr>
+      </w:pPr>
+    </w:p>
+    <w:p>
+      <w:pPr>
+        <w:spacing w:after="0" w:line="240" w:lineRule="auto"/>
+        <w:rPr>
+          <w:sz w:val="24"/>
+          <w:szCs w:val="28"/>
+          <w:lang w:val="en-US"/>
+        </w:rPr>
+      </w:pPr>
+      <w:r>
+        <w:rPr>
+          <w:noProof/>
+          <w:sz w:val="24"/>
+          <w:szCs w:val="28"/>
+        </w:rPr>
+        <w:drawing>
+          <wp:anchor distT="0" distB="0" distL="114300" distR="114300" simplePos="0" relativeHeight="251696640" behindDoc="0" locked="0" layoutInCell="1" allowOverlap="1" wp14:anchorId="039B131F" wp14:editId="0CC77C30">
+            <wp:simplePos x="0" y="0"/>
+            <wp:positionH relativeFrom="margin">
+              <wp:align>left</wp:align>
+            </wp:positionH>
+            <wp:positionV relativeFrom="page">
+              <wp:posOffset>5806440</wp:posOffset>
+            </wp:positionV>
+            <wp:extent cx="2239010" cy="1259840"/>
+            <wp:effectExtent l="0" t="0" r="8890" b="0"/>
+            <wp:wrapNone/>
+            <wp:docPr id="13" name="Grafik 13" descr="Ein Bild, das Text, Gras, Himmel, draußen enthält.&#10;&#10;Automatisch generierte Beschreibung"/>
+            <wp:cNvGraphicFramePr>
+              <a:graphicFrameLocks xmlns:a="http://schemas.openxmlformats.org/drawingml/2006/main" noChangeAspect="1"/>
+            </wp:cNvGraphicFramePr>
+            <a:graphic xmlns:a="http://schemas.openxmlformats.org/drawingml/2006/main">
+              <a:graphicData uri="http://schemas.openxmlformats.org/drawingml/2006/picture">
+                <pic:pic xmlns:pic="http://schemas.openxmlformats.org/drawingml/2006/picture">
+                  <pic:nvPicPr>
+                    <pic:cNvPr id="1" name="Grafik 1" descr="Ein Bild, das Text, Gras, Himmel, draußen enthält.&#10;&#10;Automatisch generierte Beschreibung"/>
+                    <pic:cNvPicPr/>
+                  </pic:nvPicPr>
+                  <pic:blipFill>
+                    <a:blip r:embed="rId10" cstate="print">
+                      <a:extLst>
+                        <a:ext uri="{28A0092B-C50C-407E-A947-70E740481C1C}">
+                          <a14:useLocalDpi xmlns:a14="http://schemas.microsoft.com/office/drawing/2010/main" val="0"/>
+                        </a:ext>
+                      </a:extLst>
+                    </a:blip>
+                    <a:stretch>
+                      <a:fillRect/>
+                    </a:stretch>
+                  </pic:blipFill>
+                  <pic:spPr>
+                    <a:xfrm>
+                      <a:off x="0" y="0"/>
+                      <a:ext cx="2239010" cy="1259840"/>
+                    </a:xfrm>
+                    <a:prstGeom prst="rect">
+                      <a:avLst/>
+                    </a:prstGeom>
+                  </pic:spPr>
+                </pic:pic>
+              </a:graphicData>
+            </a:graphic>
+            <wp14:sizeRelH relativeFrom="page">
+              <wp14:pctWidth>0</wp14:pctWidth>
+            </wp14:sizeRelH>
+            <wp14:sizeRelV relativeFrom="page">
+              <wp14:pctHeight>0</wp14:pctHeight>
+            </wp14:sizeRelV>
+          </wp:anchor>
+        </w:drawing>
+      </w:r>
+      <w:r>
+        <w:rPr>
+          <w:noProof/>
+          <w:sz w:val="24"/>
+          <w:szCs w:val="28"/>
+        </w:rPr>
+        <w:drawing>
+          <wp:anchor distT="0" distB="0" distL="114300" distR="114300" simplePos="0" relativeHeight="251684352" behindDoc="0" locked="0" layoutInCell="1" allowOverlap="1" wp14:anchorId="6DDD0568" wp14:editId="09A04D84">
+            <wp:simplePos x="0" y="0"/>
+            <wp:positionH relativeFrom="margin">
+              <wp:align>right</wp:align>
+            </wp:positionH>
+            <wp:positionV relativeFrom="paragraph">
+              <wp:posOffset>6350</wp:posOffset>
+            </wp:positionV>
+            <wp:extent cx="2239010" cy="1259840"/>
+            <wp:effectExtent l="0" t="0" r="8890" b="0"/>
+            <wp:wrapNone/>
+            <wp:docPr id="5" name="Grafik 5" descr="Ein Bild, das Text, drinnen, schwarz, festlegen enthält.&#10;&#10;Automatisch generierte Beschreibung"/>
+            <wp:cNvGraphicFramePr>
+              <a:graphicFrameLocks xmlns:a="http://schemas.openxmlformats.org/drawingml/2006/main" noChangeAspect="1"/>
+            </wp:cNvGraphicFramePr>
+            <a:graphic xmlns:a="http://schemas.openxmlformats.org/drawingml/2006/main">
+              <a:graphicData uri="http://schemas.openxmlformats.org/drawingml/2006/picture">
+                <pic:pic xmlns:pic="http://schemas.openxmlformats.org/drawingml/2006/picture">
+                  <pic:nvPicPr>
+                    <pic:cNvPr id="5" name="Grafik 5" descr="Ein Bild, das Text, drinnen, schwarz, festlegen enthält.&#10;&#10;Automatisch generierte Beschreibung"/>
                     <pic:cNvPicPr/>
                   </pic:nvPicPr>
                   <pic:blipFill>
@@ -1869,7 +2199,416 @@
         </w:drawing>
       </w:r>
     </w:p>
+    <w:p>
+      <w:pPr>
+        <w:spacing w:after="0" w:line="240" w:lineRule="auto"/>
+        <w:rPr>
+          <w:sz w:val="24"/>
+          <w:szCs w:val="28"/>
+          <w:lang w:val="en-US"/>
+        </w:rPr>
+      </w:pPr>
+    </w:p>
+    <w:p>
+      <w:pPr>
+        <w:spacing w:after="0" w:line="240" w:lineRule="auto"/>
+        <w:rPr>
+          <w:sz w:val="24"/>
+          <w:szCs w:val="28"/>
+          <w:lang w:val="en-US"/>
+        </w:rPr>
+      </w:pPr>
+      <w:r>
+        <w:rPr>
+          <w:noProof/>
+          <w:sz w:val="24"/>
+          <w:szCs w:val="28"/>
+        </w:rPr>
+        <mc:AlternateContent>
+          <mc:Choice Requires="wps">
+            <w:drawing>
+              <wp:anchor distT="0" distB="0" distL="114300" distR="114300" simplePos="0" relativeHeight="251702784" behindDoc="0" locked="0" layoutInCell="1" allowOverlap="1" wp14:anchorId="570635DF" wp14:editId="4D60F729">
+                <wp:simplePos x="0" y="0"/>
+                <wp:positionH relativeFrom="margin">
+                  <wp:align>center</wp:align>
+                </wp:positionH>
+                <wp:positionV relativeFrom="paragraph">
+                  <wp:posOffset>24501</wp:posOffset>
+                </wp:positionV>
+                <wp:extent cx="474453" cy="541667"/>
+                <wp:effectExtent l="0" t="19050" r="40005" b="29845"/>
+                <wp:wrapNone/>
+                <wp:docPr id="16" name="Pfeil: nach rechts 16"/>
+                <wp:cNvGraphicFramePr/>
+                <a:graphic xmlns:a="http://schemas.openxmlformats.org/drawingml/2006/main">
+                  <a:graphicData uri="http://schemas.microsoft.com/office/word/2010/wordprocessingShape">
+                    <wps:wsp>
+                      <wps:cNvSpPr/>
+                      <wps:spPr>
+                        <a:xfrm>
+                          <a:off x="0" y="0"/>
+                          <a:ext cx="474453" cy="541667"/>
+                        </a:xfrm>
+                        <a:prstGeom prst="rightArrow">
+                          <a:avLst/>
+                        </a:prstGeom>
+                      </wps:spPr>
+                      <wps:style>
+                        <a:lnRef idx="2">
+                          <a:schemeClr val="accent1">
+                            <a:shade val="50000"/>
+                          </a:schemeClr>
+                        </a:lnRef>
+                        <a:fillRef idx="1">
+                          <a:schemeClr val="accent1"/>
+                        </a:fillRef>
+                        <a:effectRef idx="0">
+                          <a:schemeClr val="accent1"/>
+                        </a:effectRef>
+                        <a:fontRef idx="minor">
+                          <a:schemeClr val="lt1"/>
+                        </a:fontRef>
+                      </wps:style>
+                      <wps:bodyPr rot="0" spcFirstLastPara="0" vertOverflow="overflow" horzOverflow="overflow" vert="horz" wrap="square" lIns="91440" tIns="45720" rIns="91440" bIns="45720" numCol="1" spcCol="0" rtlCol="0" fromWordArt="0" anchor="ctr" anchorCtr="0" forceAA="0" compatLnSpc="1">
+                        <a:prstTxWarp prst="textNoShape">
+                          <a:avLst/>
+                        </a:prstTxWarp>
+                        <a:noAutofit/>
+                      </wps:bodyPr>
+                    </wps:wsp>
+                  </a:graphicData>
+                </a:graphic>
+                <wp14:sizeRelH relativeFrom="margin">
+                  <wp14:pctWidth>0</wp14:pctWidth>
+                </wp14:sizeRelH>
+                <wp14:sizeRelV relativeFrom="margin">
+                  <wp14:pctHeight>0</wp14:pctHeight>
+                </wp14:sizeRelV>
+              </wp:anchor>
+            </w:drawing>
+          </mc:Choice>
+          <mc:Fallback>
+            <w:pict>
+              <v:shape w14:anchorId="6C3676D7" id="Pfeil: nach rechts 16" o:spid="_x0000_s1026" type="#_x0000_t13" style="position:absolute;margin-left:0;margin-top:1.95pt;width:37.35pt;height:42.65pt;z-index:251702784;visibility:visible;mso-wrap-style:square;mso-width-percent:0;mso-height-percent:0;mso-wrap-distance-left:9pt;mso-wrap-distance-top:0;mso-wrap-distance-right:9pt;mso-wrap-distance-bottom:0;mso-position-horizontal:center;mso-position-horizontal-relative:margin;mso-position-vertical:absolute;mso-position-vertical-relative:text;mso-width-percent:0;mso-height-percent:0;mso-width-relative:margin;mso-height-relative:margin;v-text-anchor:middle" o:gfxdata="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" adj="10800" fillcolor="#b2b1a8 [3204]" strokecolor="#5b5a50 [1604]" strokeweight="2pt">
+                <w10:wrap anchorx="margin"/>
+              </v:shape>
+            </w:pict>
+          </mc:Fallback>
+        </mc:AlternateContent>
+      </w:r>
+    </w:p>
+    <w:p>
+      <w:pPr>
+        <w:spacing w:after="0" w:line="240" w:lineRule="auto"/>
+        <w:rPr>
+          <w:sz w:val="24"/>
+          <w:szCs w:val="28"/>
+          <w:lang w:val="en-US"/>
+        </w:rPr>
+      </w:pPr>
+    </w:p>
+    <w:p>
+      <w:pPr>
+        <w:spacing w:after="0" w:line="240" w:lineRule="auto"/>
+        <w:rPr>
+          <w:sz w:val="24"/>
+          <w:szCs w:val="28"/>
+          <w:lang w:val="en-US"/>
+        </w:rPr>
+      </w:pPr>
+    </w:p>
+    <w:p>
+      <w:pPr>
+        <w:spacing w:after="0" w:line="240" w:lineRule="auto"/>
+        <w:rPr>
+          <w:sz w:val="24"/>
+          <w:szCs w:val="28"/>
+          <w:lang w:val="en-US"/>
+        </w:rPr>
+      </w:pPr>
+    </w:p>
+    <w:p>
+      <w:pPr>
+        <w:spacing w:after="0" w:line="240" w:lineRule="auto"/>
+        <w:rPr>
+          <w:sz w:val="24"/>
+          <w:szCs w:val="28"/>
+          <w:lang w:val="en-US"/>
+        </w:rPr>
+      </w:pPr>
+    </w:p>
+    <w:p>
+      <w:pPr>
+        <w:spacing w:after="0" w:line="240" w:lineRule="auto"/>
+        <w:rPr>
+          <w:sz w:val="24"/>
+          <w:szCs w:val="28"/>
+          <w:lang w:val="en-US"/>
+        </w:rPr>
+      </w:pPr>
+    </w:p>
+    <w:p>
+      <w:pPr>
+        <w:spacing w:after="0" w:line="240" w:lineRule="auto"/>
+        <w:rPr>
+          <w:sz w:val="24"/>
+          <w:szCs w:val="28"/>
+          <w:lang w:val="en-US"/>
+        </w:rPr>
+      </w:pPr>
+    </w:p>
+    <w:p>
+      <w:pPr>
+        <w:pStyle w:val="Listenabsatz"/>
+        <w:numPr>
+          <w:ilvl w:val="1"/>
+          <w:numId w:val="2"/>
+        </w:numPr>
+        <w:spacing w:after="0" w:line="240" w:lineRule="auto"/>
+        <w:rPr>
+          <w:sz w:val="24"/>
+          <w:szCs w:val="28"/>
+          <w:lang w:val="en-US"/>
+        </w:rPr>
+      </w:pPr>
+      <w:r>
+        <w:rPr>
+          <w:sz w:val="24"/>
+          <w:szCs w:val="28"/>
+          <w:lang w:val="en-US"/>
+        </w:rPr>
+        <w:t>"</w:t>
+      </w:r>
+      <w:r>
+        <w:rPr>
+          <w:b/>
+          <w:bCs/>
+          <w:sz w:val="28"/>
+          <w:szCs w:val="32"/>
+          <w:lang w:val="en-US"/>
+        </w:rPr>
+        <w:t>Exit</w:t>
+      </w:r>
+      <w:r>
+        <w:rPr>
+          <w:sz w:val="24"/>
+          <w:szCs w:val="28"/>
+          <w:lang w:val="en-US"/>
+        </w:rPr>
+        <w:t>" button:</w:t>
+      </w:r>
+    </w:p>
+    <w:p>
+      <w:pPr>
+        <w:pStyle w:val="Listenabsatz"/>
+        <w:spacing w:after="0" w:line="240" w:lineRule="auto"/>
+        <w:ind w:left="1440"/>
+        <w:rPr>
+          <w:sz w:val="24"/>
+          <w:szCs w:val="28"/>
+          <w:lang w:val="en-US"/>
+        </w:rPr>
+      </w:pPr>
+      <w:r>
+        <w:rPr>
+          <w:sz w:val="24"/>
+          <w:szCs w:val="28"/>
+          <w:lang w:val="en-US"/>
+        </w:rPr>
+        <w:t>Display a warning to close the start menu.</w:t>
+      </w:r>
+    </w:p>
+    <w:p>
+      <w:pPr>
+        <w:pStyle w:val="Listenabsatz"/>
+        <w:spacing w:after="0" w:line="240" w:lineRule="auto"/>
+        <w:ind w:left="1440"/>
+        <w:rPr>
+          <w:b/>
+          <w:bCs/>
+          <w:sz w:val="24"/>
+          <w:szCs w:val="28"/>
+          <w:lang w:val="en-US"/>
+        </w:rPr>
+      </w:pPr>
+      <w:r>
+        <w:rPr>
+          <w:b/>
+          <w:bCs/>
+          <w:color w:val="FF0000"/>
+          <w:sz w:val="24"/>
+          <w:szCs w:val="28"/>
+          <w:lang w:val="en-US"/>
+        </w:rPr>
+        <w:t>(!!ATTENTION!!: Only admin authorized and requires password)</w:t>
+      </w:r>
+    </w:p>
+    <w:p>
+      <w:pPr>
+        <w:pStyle w:val="Listenabsatz"/>
+        <w:spacing w:after="0" w:line="240" w:lineRule="auto"/>
+        <w:ind w:left="1440"/>
+        <w:rPr>
+          <w:b/>
+          <w:bCs/>
+          <w:sz w:val="24"/>
+          <w:szCs w:val="28"/>
+          <w:lang w:val="en-US"/>
+        </w:rPr>
+      </w:pPr>
+      <w:r>
+        <w:rPr>
+          <w:b/>
+          <w:bCs/>
+          <w:sz w:val="24"/>
+          <w:szCs w:val="28"/>
+          <w:lang w:val="en-US"/>
+        </w:rPr>
+        <w:t>(Required password: 4090)</w:t>
+      </w:r>
+    </w:p>
+    <w:p>
+      <w:pPr>
+        <w:pStyle w:val="Listenabsatz"/>
+        <w:spacing w:after="0" w:line="240" w:lineRule="auto"/>
+        <w:ind w:left="1440"/>
+        <w:rPr>
+          <w:sz w:val="24"/>
+          <w:szCs w:val="28"/>
+          <w:lang w:val="en-US"/>
+        </w:rPr>
+      </w:pPr>
+      <w:r>
+        <w:rPr>
+          <w:b/>
+          <w:bCs/>
+          <w:sz w:val="24"/>
+          <w:szCs w:val="28"/>
+          <w:lang w:val="en-US"/>
+        </w:rPr>
+        <w:t>(</w:t>
+      </w:r>
+      <w:proofErr w:type="gramStart"/>
+      <w:r>
+        <w:rPr>
+          <w:b/>
+          <w:bCs/>
+          <w:sz w:val="24"/>
+          <w:szCs w:val="28"/>
+          <w:lang w:val="en-US"/>
+        </w:rPr>
+        <w:t>not</w:t>
+      </w:r>
+      <w:proofErr w:type="gramEnd"/>
+      <w:r>
+        <w:rPr>
+          <w:b/>
+          <w:bCs/>
+          <w:sz w:val="24"/>
+          <w:szCs w:val="28"/>
+          <w:lang w:val="en-US"/>
+        </w:rPr>
+        <w:t xml:space="preserve"> available on controller, requires external keyboard/mouse)</w:t>
+      </w:r>
+    </w:p>
+    <w:p>
+      <w:pPr>
+        <w:pStyle w:val="Listenabsatz"/>
+        <w:spacing w:after="0" w:line="240" w:lineRule="auto"/>
+        <w:ind w:left="1416"/>
+        <w:rPr>
+          <w:sz w:val="24"/>
+          <w:szCs w:val="28"/>
+          <w:lang w:val="en-US"/>
+        </w:rPr>
+      </w:pPr>
+    </w:p>
+    <w:p>
+      <w:pPr>
+        <w:pStyle w:val="Listenabsatz"/>
+        <w:spacing w:after="0" w:line="240" w:lineRule="auto"/>
+        <w:ind w:left="1416"/>
+        <w:rPr>
+          <w:sz w:val="24"/>
+          <w:szCs w:val="28"/>
+          <w:lang w:val="en-US"/>
+        </w:rPr>
+      </w:pPr>
+    </w:p>
+    <w:p>
+      <w:pPr>
+        <w:pStyle w:val="Listenabsatz"/>
+        <w:spacing w:after="0" w:line="240" w:lineRule="auto"/>
+        <w:ind w:left="1440"/>
+        <w:rPr>
+          <w:sz w:val="24"/>
+          <w:szCs w:val="28"/>
+          <w:lang w:val="en-US"/>
+        </w:rPr>
+      </w:pPr>
+      <w:r>
+        <w:rPr>
+          <w:noProof/>
+        </w:rPr>
+        <w:drawing>
+          <wp:anchor distT="0" distB="0" distL="114300" distR="114300" simplePos="0" relativeHeight="251686400" behindDoc="0" locked="0" layoutInCell="1" allowOverlap="1" wp14:anchorId="57D19140" wp14:editId="37FA517E">
+            <wp:simplePos x="0" y="0"/>
+            <wp:positionH relativeFrom="margin">
+              <wp:align>center</wp:align>
+            </wp:positionH>
+            <wp:positionV relativeFrom="paragraph">
+              <wp:posOffset>19496</wp:posOffset>
+            </wp:positionV>
+            <wp:extent cx="2239010" cy="1259840"/>
+            <wp:effectExtent l="0" t="0" r="8890" b="0"/>
+            <wp:wrapNone/>
+            <wp:docPr id="6" name="Grafik 6" descr="Ein Bild, das Text, Himmel, Gras, draußen enthält.&#10;&#10;Automatisch generierte Beschreibung"/>
+            <wp:cNvGraphicFramePr>
+              <a:graphicFrameLocks xmlns:a="http://schemas.openxmlformats.org/drawingml/2006/main" noChangeAspect="1"/>
+            </wp:cNvGraphicFramePr>
+            <a:graphic xmlns:a="http://schemas.openxmlformats.org/drawingml/2006/main">
+              <a:graphicData uri="http://schemas.openxmlformats.org/drawingml/2006/picture">
+                <pic:pic xmlns:pic="http://schemas.openxmlformats.org/drawingml/2006/picture">
+                  <pic:nvPicPr>
+                    <pic:cNvPr id="3" name="Grafik 3" descr="Ein Bild, das Text, Himmel, Gras, draußen enthält.&#10;&#10;Automatisch generierte Beschreibung"/>
+                    <pic:cNvPicPr/>
+                  </pic:nvPicPr>
+                  <pic:blipFill>
+                    <a:blip r:embed="rId11" cstate="print">
+                      <a:extLst>
+                        <a:ext uri="{28A0092B-C50C-407E-A947-70E740481C1C}">
+                          <a14:useLocalDpi xmlns:a14="http://schemas.microsoft.com/office/drawing/2010/main" val="0"/>
+                        </a:ext>
+                      </a:extLst>
+                    </a:blip>
+                    <a:stretch>
+                      <a:fillRect/>
+                    </a:stretch>
+                  </pic:blipFill>
+                  <pic:spPr>
+                    <a:xfrm>
+                      <a:off x="0" y="0"/>
+                      <a:ext cx="2239010" cy="1259840"/>
+                    </a:xfrm>
+                    <a:prstGeom prst="rect">
+                      <a:avLst/>
+                    </a:prstGeom>
+                  </pic:spPr>
+                </pic:pic>
+              </a:graphicData>
+            </a:graphic>
+            <wp14:sizeRelH relativeFrom="page">
+              <wp14:pctWidth>0</wp14:pctWidth>
+            </wp14:sizeRelH>
+            <wp14:sizeRelV relativeFrom="page">
+              <wp14:pctHeight>0</wp14:pctHeight>
+            </wp14:sizeRelV>
+          </wp:anchor>
+        </w:drawing>
+      </w:r>
+    </w:p>
     <w:sectPr>
+      <w:headerReference w:type="default" r:id="rId12"/>
       <w:pgSz w:w="11906" w:h="16838"/>
       <w:pgMar w:top="1417" w:right="1417" w:bottom="1134" w:left="1417" w:header="708" w:footer="708" w:gutter="0"/>
       <w:cols w:space="708"/>
@@ -1929,6 +2668,76 @@
 </w:footnotes>
 </file>
 
+<file path=word/header1.xml><?xml version="1.0" encoding="utf-8"?>
+<w:hdr xmlns:wpc="http://schemas.microsoft.com/office/word/2010/wordprocessingCanvas" xmlns:cx="http://schemas.microsoft.com/office/drawing/2014/chartex" xmlns:cx1="http://schemas.microsoft.com/office/drawing/2015/9/8/chartex" xmlns:cx2="http://schemas.microsoft.com/office/drawing/2015/10/21/chartex" xmlns:cx3="http://schemas.microsoft.com/office/drawing/2016/5/9/chartex" xmlns:cx4="http://schemas.microsoft.com/office/drawing/2016/5/10/chartex" xmlns:cx5="http://schemas.microsoft.com/office/drawing/2016/5/11/chartex" xmlns:cx6="http://schemas.microsoft.com/office/drawing/2016/5/12/chartex" xmlns:cx7="http://schemas.microsoft.com/office/drawing/2016/5/13/chartex" xmlns:cx8="http://schemas.microsoft.com/office/drawing/2016/5/14/chartex" xmlns:mc="http://schemas.openxmlformats.org/markup-compatibility/2006" xmlns:aink="http://schemas.microsoft.com/office/drawing/2016/ink" xmlns:am3d="http://schemas.microsoft.com/office/drawing/2017/model3d" xmlns:o="urn:schemas-microsoft-com:office:office" xmlns:oel="http://schemas.microsoft.com/office/2019/extlst" xmlns:r="http://schemas.openxmlformats.org/officeDocument/2006/relationships" xmlns:m="http://schemas.openxmlformats.org/officeDocument/2006/math" xmlns:v="urn:schemas-microsoft-com:vml" xmlns:wp14="http://schemas.microsoft.com/office/word/2010/wordprocessingDrawing" xmlns:wp="http://schemas.openxmlformats.org/drawingml/2006/wordprocessingDrawing" xmlns:w10="urn:schemas-microsoft-com:office:word" xmlns:w="http://schemas.openxmlformats.org/wordprocessingml/2006/main" xmlns:w14="http://schemas.microsoft.com/office/word/2010/wordml" xmlns:w15="http://schemas.microsoft.com/office/word/2012/wordml" xmlns:w16cex="http://schemas.microsoft.com/office/word/2018/wordml/cex" xmlns:w16cid="http://schemas.microsoft.com/office/word/2016/wordml/cid" xmlns:w16="http://schemas.microsoft.com/office/word/2018/wordml" xmlns:w16sdtdh="http://schemas.microsoft.com/office/word/2020/wordml/sdtdatahash" xmlns:w16se="http://schemas.microsoft.com/office/word/2015/wordml/symex" xmlns:wpg="http://schemas.microsoft.com/office/word/2010/wordprocessingGroup" xmlns:wpi="http://schemas.microsoft.com/office/word/2010/wordprocessingInk" xmlns:wne="http://schemas.microsoft.com/office/word/2006/wordml" xmlns:wps="http://schemas.microsoft.com/office/word/2010/wordprocessingShape" mc:Ignorable="w14 w15 w16se w16cid w16 w16cex w16sdtdh wp14">
+  <w:p>
+    <w:pPr>
+      <w:pStyle w:val="Kopfzeile"/>
+    </w:pPr>
+    <w:r>
+      <w:rPr>
+        <w:noProof/>
+      </w:rPr>
+      <w:drawing>
+        <wp:anchor distT="0" distB="0" distL="114300" distR="114300" simplePos="0" relativeHeight="251658240" behindDoc="0" locked="0" layoutInCell="1" allowOverlap="1" wp14:anchorId="42AFCA1B" wp14:editId="53421621">
+          <wp:simplePos x="0" y="0"/>
+          <wp:positionH relativeFrom="rightMargin">
+            <wp:align>left</wp:align>
+          </wp:positionH>
+          <wp:positionV relativeFrom="paragraph">
+            <wp:posOffset>-26670</wp:posOffset>
+          </wp:positionV>
+          <wp:extent cx="474452" cy="474452"/>
+          <wp:effectExtent l="0" t="0" r="1905" b="1905"/>
+          <wp:wrapNone/>
+          <wp:docPr id="4" name="Grafik 4" descr="Ein Bild, das Text, Monitor, schließen enthält.&#10;&#10;Automatisch generierte Beschreibung"/>
+          <wp:cNvGraphicFramePr>
+            <a:graphicFrameLocks xmlns:a="http://schemas.openxmlformats.org/drawingml/2006/main" noChangeAspect="1"/>
+          </wp:cNvGraphicFramePr>
+          <a:graphic xmlns:a="http://schemas.openxmlformats.org/drawingml/2006/main">
+            <a:graphicData uri="http://schemas.openxmlformats.org/drawingml/2006/picture">
+              <pic:pic xmlns:pic="http://schemas.openxmlformats.org/drawingml/2006/picture">
+                <pic:nvPicPr>
+                  <pic:cNvPr id="4" name="Grafik 4" descr="Ein Bild, das Text, Monitor, schließen enthält.&#10;&#10;Automatisch generierte Beschreibung"/>
+                  <pic:cNvPicPr/>
+                </pic:nvPicPr>
+                <pic:blipFill>
+                  <a:blip r:embed="rId1">
+                    <a:extLst>
+                      <a:ext uri="{28A0092B-C50C-407E-A947-70E740481C1C}">
+                        <a14:useLocalDpi xmlns:a14="http://schemas.microsoft.com/office/drawing/2010/main" val="0"/>
+                      </a:ext>
+                    </a:extLst>
+                  </a:blip>
+                  <a:stretch>
+                    <a:fillRect/>
+                  </a:stretch>
+                </pic:blipFill>
+                <pic:spPr>
+                  <a:xfrm>
+                    <a:off x="0" y="0"/>
+                    <a:ext cx="474452" cy="474452"/>
+                  </a:xfrm>
+                  <a:prstGeom prst="rect">
+                    <a:avLst/>
+                  </a:prstGeom>
+                </pic:spPr>
+              </pic:pic>
+            </a:graphicData>
+          </a:graphic>
+          <wp14:sizeRelH relativeFrom="page">
+            <wp14:pctWidth>0</wp14:pctWidth>
+          </wp14:sizeRelH>
+          <wp14:sizeRelV relativeFrom="page">
+            <wp14:pctHeight>0</wp14:pctHeight>
+          </wp14:sizeRelV>
+        </wp:anchor>
+      </w:drawing>
+    </w:r>
+  </w:p>
+</w:hdr>
+</file>
+
 <file path=word/numbering.xml><?xml version="1.0" encoding="utf-8"?>
 <w:numbering xmlns:wpc="http://schemas.microsoft.com/office/word/2010/wordprocessingCanvas" xmlns:cx="http://schemas.microsoft.com/office/drawing/2014/chartex" xmlns:cx1="http://schemas.microsoft.com/office/drawing/2015/9/8/chartex" xmlns:cx2="http://schemas.microsoft.com/office/drawing/2015/10/21/chartex" xmlns:cx3="http://schemas.microsoft.com/office/drawing/2016/5/9/chartex" xmlns:cx4="http://schemas.microsoft.com/office/drawing/2016/5/10/chartex" xmlns:cx5="http://schemas.microsoft.com/office/drawing/2016/5/11/chartex" xmlns:cx6="http://schemas.microsoft.com/office/drawing/2016/5/12/chartex" xmlns:cx7="http://schemas.microsoft.com/office/drawing/2016/5/13/chartex" xmlns:cx8="http://schemas.microsoft.com/office/drawing/2016/5/14/chartex" xmlns:mc="http://schemas.openxmlformats.org/markup-compatibility/2006" xmlns:aink="http://schemas.microsoft.com/office/drawing/2016/ink" xmlns:am3d="http://schemas.microsoft.com/office/drawing/2017/model3d" xmlns:o="urn:schemas-microsoft-com:office:office" xmlns:oel="http://schemas.microsoft.com/office/2019/extlst" xmlns:r="http://schemas.openxmlformats.org/officeDocument/2006/relationships" xmlns:m="http://schemas.openxmlformats.org/officeDocument/2006/math" xmlns:v="urn:schemas-microsoft-com:vml" xmlns:wp14="http://schemas.microsoft.com/office/word/2010/wordprocessingDrawing" xmlns:wp="http://schemas.openxmlformats.org/drawingml/2006/wordprocessingDrawing" xmlns:w10="urn:schemas-microsoft-com:office:word" xmlns:w="http://schemas.openxmlformats.org/wordprocessingml/2006/main" xmlns:w14="http://schemas.microsoft.com/office/word/2010/wordml" xmlns:w15="http://schemas.microsoft.com/office/word/2012/wordml" xmlns:w16cex="http://schemas.microsoft.com/office/word/2018/wordml/cex" xmlns:w16cid="http://schemas.microsoft.com/office/word/2016/wordml/cid" xmlns:w16="http://schemas.microsoft.com/office/word/2018/wordml" xmlns:w16sdtdh="http://schemas.microsoft.com/office/word/2020/wordml/sdtdatahash" xmlns:w16se="http://schemas.microsoft.com/office/word/2015/wordml/symex" xmlns:wpg="http://schemas.microsoft.com/office/word/2010/wordprocessingGroup" xmlns:wpi="http://schemas.microsoft.com/office/word/2010/wordprocessingInk" xmlns:wne="http://schemas.microsoft.com/office/word/2006/wordml" xmlns:wps="http://schemas.microsoft.com/office/word/2010/wordprocessingShape" mc:Ignorable="w14 w15 w16se w16cid w16 w16cex w16sdtdh wp14">
   <w:abstractNum w:abstractNumId="0" w15:restartNumberingAfterBreak="0">
@@ -2106,7 +2915,7 @@
   <w:abstractNum w:abstractNumId="2" w15:restartNumberingAfterBreak="0">
     <w:nsid w:val="57784CFB"/>
     <w:multiLevelType w:val="hybridMultilevel"/>
-    <w:tmpl w:val="F4DC222A"/>
+    <w:tmpl w:val="24FC4520"/>
     <w:lvl w:ilvl="0" w:tplc="0407000F">
       <w:start w:val="1"/>
       <w:numFmt w:val="decimal"/>
@@ -2137,14 +2946,16 @@
         <w:ind w:left="1942" w:hanging="180"/>
       </w:pPr>
     </w:lvl>
-    <w:lvl w:ilvl="3" w:tplc="0407000F" w:tentative="1">
-      <w:start w:val="1"/>
-      <w:numFmt w:val="decimal"/>
-      <w:lvlText w:val="%4."/>
+    <w:lvl w:ilvl="3" w:tplc="48ECFD1C">
+      <w:numFmt w:val="bullet"/>
+      <w:lvlText w:val="-"/>
       <w:lvlJc w:val="left"/>
       <w:pPr>
         <w:ind w:left="2662" w:hanging="360"/>
       </w:pPr>
+      <w:rPr>
+        <w:rFonts w:ascii="Arial" w:eastAsiaTheme="minorHAnsi" w:hAnsi="Arial" w:cs="Arial" w:hint="default"/>
+      </w:rPr>
     </w:lvl>
     <w:lvl w:ilvl="4" w:tplc="04070019" w:tentative="1">
       <w:start w:val="1"/>

</xml_diff>